<commit_message>
Worked on Requirements document
</commit_message>
<xml_diff>
--- a/Docs/Requirements week2.docx
+++ b/Docs/Requirements week2.docx
@@ -1,6 +1,6 @@
 
 <file path=word/document.xml><?xml version="1.0" encoding="utf-8"?>
-<w:document xmlns:wpc="http://schemas.microsoft.com/office/word/2010/wordprocessingCanvas" xmlns:cx="http://schemas.microsoft.com/office/drawing/2014/chartex" xmlns:cx1="http://schemas.microsoft.com/office/drawing/2015/9/8/chartex" xmlns:cx2="http://schemas.microsoft.com/office/drawing/2015/10/21/chartex" xmlns:cx3="http://schemas.microsoft.com/office/drawing/2016/5/9/chartex" xmlns:cx4="http://schemas.microsoft.com/office/drawing/2016/5/10/chartex" xmlns:cx5="http://schemas.microsoft.com/office/drawing/2016/5/11/chartex" xmlns:cx6="http://schemas.microsoft.com/office/drawing/2016/5/12/chartex" xmlns:cx7="http://schemas.microsoft.com/office/drawing/2016/5/13/chartex" xmlns:cx8="http://schemas.microsoft.com/office/drawing/2016/5/14/chartex" xmlns:mc="http://schemas.openxmlformats.org/markup-compatibility/2006" xmlns:aink="http://schemas.microsoft.com/office/drawing/2016/ink" xmlns:am3d="http://schemas.microsoft.com/office/drawing/2017/model3d" xmlns:o="urn:schemas-microsoft-com:office:office" xmlns:r="http://schemas.openxmlformats.org/officeDocument/2006/relationships" xmlns:m="http://schemas.openxmlformats.org/officeDocument/2006/math" xmlns:v="urn:schemas-microsoft-com:vml" xmlns:wp14="http://schemas.microsoft.com/office/word/2010/wordprocessingDrawing" xmlns:wp="http://schemas.openxmlformats.org/drawingml/2006/wordprocessingDrawing" xmlns:w10="urn:schemas-microsoft-com:office:word" xmlns:w="http://schemas.openxmlformats.org/wordprocessingml/2006/main" xmlns:w14="http://schemas.microsoft.com/office/word/2010/wordml" xmlns:w15="http://schemas.microsoft.com/office/word/2012/wordml" xmlns:w16cid="http://schemas.microsoft.com/office/word/2016/wordml/cid" xmlns:w16se="http://schemas.microsoft.com/office/word/2015/wordml/symex" xmlns:wpg="http://schemas.microsoft.com/office/word/2010/wordprocessingGroup" xmlns:wpi="http://schemas.microsoft.com/office/word/2010/wordprocessingInk" xmlns:wne="http://schemas.microsoft.com/office/word/2006/wordml" xmlns:wps="http://schemas.microsoft.com/office/word/2010/wordprocessingShape" mc:Ignorable="w14 w15 w16se w16cid wp14">
+<w:document xmlns:wpc="http://schemas.microsoft.com/office/word/2010/wordprocessingCanvas" xmlns:cx="http://schemas.microsoft.com/office/drawing/2014/chartex" xmlns:cx1="http://schemas.microsoft.com/office/drawing/2015/9/8/chartex" xmlns:cx2="http://schemas.microsoft.com/office/drawing/2015/10/21/chartex" xmlns:cx3="http://schemas.microsoft.com/office/drawing/2016/5/9/chartex" xmlns:cx4="http://schemas.microsoft.com/office/drawing/2016/5/10/chartex" xmlns:cx5="http://schemas.microsoft.com/office/drawing/2016/5/11/chartex" xmlns:cx6="http://schemas.microsoft.com/office/drawing/2016/5/12/chartex" xmlns:cx7="http://schemas.microsoft.com/office/drawing/2016/5/13/chartex" xmlns:cx8="http://schemas.microsoft.com/office/drawing/2016/5/14/chartex" xmlns:mc="http://schemas.openxmlformats.org/markup-compatibility/2006" xmlns:aink="http://schemas.microsoft.com/office/drawing/2016/ink" xmlns:am3d="http://schemas.microsoft.com/office/drawing/2017/model3d" xmlns:o="urn:schemas-microsoft-com:office:office" xmlns:r="http://schemas.openxmlformats.org/officeDocument/2006/relationships" xmlns:m="http://schemas.openxmlformats.org/officeDocument/2006/math" xmlns:v="urn:schemas-microsoft-com:vml" xmlns:wp14="http://schemas.microsoft.com/office/word/2010/wordprocessingDrawing" xmlns:wp="http://schemas.openxmlformats.org/drawingml/2006/wordprocessingDrawing" xmlns:w10="urn:schemas-microsoft-com:office:word" xmlns:w="http://schemas.openxmlformats.org/wordprocessingml/2006/main" xmlns:w14="http://schemas.microsoft.com/office/word/2010/wordml" xmlns:w15="http://schemas.microsoft.com/office/word/2012/wordml" xmlns:w16cex="http://schemas.microsoft.com/office/word/2018/wordml/cex" xmlns:w16cid="http://schemas.microsoft.com/office/word/2016/wordml/cid" xmlns:w16="http://schemas.microsoft.com/office/word/2018/wordml" xmlns:w16sdtdh="http://schemas.microsoft.com/office/word/2020/wordml/sdtdatahash" xmlns:w16se="http://schemas.microsoft.com/office/word/2015/wordml/symex" xmlns:wpg="http://schemas.microsoft.com/office/word/2010/wordprocessingGroup" xmlns:wpi="http://schemas.microsoft.com/office/word/2010/wordprocessingInk" xmlns:wne="http://schemas.microsoft.com/office/word/2006/wordml" xmlns:wps="http://schemas.microsoft.com/office/word/2010/wordprocessingShape" mc:Ignorable="w14 w15 w16se w16cid w16 w16cex w16sdtdh wp14">
   <w:body>
     <w:p>
       <w:pPr>
@@ -107,25 +107,7 @@
           <w:szCs w:val="24"/>
           <w:lang w:val="en-IE"/>
         </w:rPr>
-        <w:t>The main competitors are other open forums and social media. Facebook groups and reddit sub-</w:t>
-      </w:r>
-      <w:proofErr w:type="spellStart"/>
-      <w:r>
-        <w:rPr>
-          <w:sz w:val="24"/>
-          <w:szCs w:val="24"/>
-          <w:lang w:val="en-IE"/>
-        </w:rPr>
-        <w:t>reddits</w:t>
-      </w:r>
-      <w:proofErr w:type="spellEnd"/>
-      <w:r>
-        <w:rPr>
-          <w:sz w:val="24"/>
-          <w:szCs w:val="24"/>
-          <w:lang w:val="en-IE"/>
-        </w:rPr>
-        <w:t xml:space="preserve"> are the main competitors. </w:t>
+        <w:t xml:space="preserve">The main competitors are other open forums and social media. Facebook groups and reddit sub-reddits are the main competitors. </w:t>
       </w:r>
     </w:p>
     <w:p>
@@ -214,43 +196,7 @@
           <w:szCs w:val="24"/>
           <w:lang w:val="en-IE"/>
         </w:rPr>
-        <w:t xml:space="preserve">onality, phpMyAdmin, </w:t>
-      </w:r>
-      <w:proofErr w:type="spellStart"/>
-      <w:r>
-        <w:rPr>
-          <w:sz w:val="24"/>
-          <w:szCs w:val="24"/>
-          <w:lang w:val="en-IE"/>
-        </w:rPr>
-        <w:t>mysql</w:t>
-      </w:r>
-      <w:proofErr w:type="spellEnd"/>
-      <w:r>
-        <w:rPr>
-          <w:sz w:val="24"/>
-          <w:szCs w:val="24"/>
-          <w:lang w:val="en-IE"/>
-        </w:rPr>
-        <w:t xml:space="preserve">, </w:t>
-      </w:r>
-      <w:proofErr w:type="spellStart"/>
-      <w:r>
-        <w:rPr>
-          <w:sz w:val="24"/>
-          <w:szCs w:val="24"/>
-          <w:lang w:val="en-IE"/>
-        </w:rPr>
-        <w:t>Apche</w:t>
-      </w:r>
-      <w:proofErr w:type="spellEnd"/>
-      <w:r>
-        <w:rPr>
-          <w:sz w:val="24"/>
-          <w:szCs w:val="24"/>
-          <w:lang w:val="en-IE"/>
-        </w:rPr>
-        <w:t xml:space="preserve"> server</w:t>
+        <w:t>onality, phpMyAdmin, mysql, Apche server</w:t>
       </w:r>
       <w:r>
         <w:rPr>
@@ -514,6 +460,23 @@
           <w:lang w:val="en-IE"/>
         </w:rPr>
       </w:pPr>
+      <w:r>
+        <w:rPr>
+          <w:sz w:val="24"/>
+          <w:szCs w:val="24"/>
+          <w:lang w:val="en-IE"/>
+        </w:rPr>
+        <w:t>Register, Login and log out functionality will be required for the user</w:t>
+      </w:r>
+    </w:p>
+    <w:p>
+      <w:pPr>
+        <w:rPr>
+          <w:sz w:val="24"/>
+          <w:szCs w:val="24"/>
+          <w:lang w:val="en-IE"/>
+        </w:rPr>
+      </w:pPr>
     </w:p>
     <w:p>
       <w:pPr>
@@ -558,20 +521,472 @@
           <w:szCs w:val="24"/>
           <w:lang w:val="en-IE"/>
         </w:rPr>
-        <w:t>The application will need full crud functionality,</w:t>
-      </w:r>
-      <w:bookmarkStart w:id="0" w:name="_GoBack"/>
-      <w:bookmarkEnd w:id="0"/>
+        <w:t>The application will need full crud functionality</w:t>
+      </w:r>
+      <w:r>
+        <w:rPr>
+          <w:sz w:val="24"/>
+          <w:szCs w:val="24"/>
+          <w:lang w:val="en-IE"/>
+        </w:rPr>
+        <w:t>. Users will need to be able to post content. Admins and moderators will have to be able to delete and edit</w:t>
+      </w:r>
+      <w:r>
+        <w:rPr>
+          <w:sz w:val="24"/>
+          <w:szCs w:val="24"/>
+          <w:lang w:val="en-IE"/>
+        </w:rPr>
+        <w:t xml:space="preserve"> </w:t>
+      </w:r>
+      <w:r>
+        <w:rPr>
+          <w:sz w:val="24"/>
+          <w:szCs w:val="24"/>
+          <w:lang w:val="en-IE"/>
+        </w:rPr>
+        <w:t>posts</w:t>
+      </w:r>
+      <w:r>
+        <w:rPr>
+          <w:sz w:val="24"/>
+          <w:szCs w:val="24"/>
+          <w:lang w:val="en-IE"/>
+        </w:rPr>
+        <w:t>.</w:t>
+      </w:r>
+      <w:r>
+        <w:rPr>
+          <w:sz w:val="24"/>
+          <w:szCs w:val="24"/>
+          <w:lang w:val="en-IE"/>
+        </w:rPr>
+        <w:t xml:space="preserve"> </w:t>
+      </w:r>
+      <w:r>
+        <w:rPr>
+          <w:sz w:val="24"/>
+          <w:szCs w:val="24"/>
+          <w:lang w:val="en-IE"/>
+        </w:rPr>
+        <w:br/>
+        <w:t xml:space="preserve">A basic Ui will be required for users </w:t>
+      </w:r>
+      <w:r>
+        <w:rPr>
+          <w:sz w:val="24"/>
+          <w:szCs w:val="24"/>
+          <w:lang w:val="en-IE"/>
+        </w:rPr>
+        <w:t>to interact with the website</w:t>
+      </w:r>
+      <w:r>
+        <w:rPr>
+          <w:sz w:val="24"/>
+          <w:szCs w:val="24"/>
+          <w:lang w:val="en-IE"/>
+        </w:rPr>
+        <w:t>. Role permissions will be necessary to determine the permissions of each user</w:t>
+      </w:r>
+      <w:r>
+        <w:rPr>
+          <w:sz w:val="24"/>
+          <w:szCs w:val="24"/>
+          <w:lang w:val="en-IE"/>
+        </w:rPr>
+        <w:t>.</w:t>
+      </w:r>
+    </w:p>
+    <w:p>
+      <w:pPr>
+        <w:rPr>
+          <w:sz w:val="24"/>
+          <w:szCs w:val="24"/>
+          <w:lang w:val="en-IE"/>
+        </w:rPr>
+      </w:pPr>
+      <w:r>
+        <w:rPr>
+          <w:sz w:val="24"/>
+          <w:szCs w:val="24"/>
+          <w:lang w:val="en-IE"/>
+        </w:rPr>
+        <w:t>Register, Login and log out</w:t>
+      </w:r>
+      <w:r>
+        <w:rPr>
+          <w:sz w:val="24"/>
+          <w:szCs w:val="24"/>
+          <w:lang w:val="en-IE"/>
+        </w:rPr>
+        <w:t>,</w:t>
+      </w:r>
+      <w:r>
+        <w:rPr>
+          <w:sz w:val="24"/>
+          <w:szCs w:val="24"/>
+          <w:lang w:val="en-IE"/>
+        </w:rPr>
+        <w:t xml:space="preserve"> and delete </w:t>
+      </w:r>
+      <w:r>
+        <w:rPr>
+          <w:sz w:val="24"/>
+          <w:szCs w:val="24"/>
+          <w:lang w:val="en-IE"/>
+        </w:rPr>
+        <w:t xml:space="preserve">functionality will be required for the </w:t>
+      </w:r>
+      <w:r>
+        <w:rPr>
+          <w:sz w:val="24"/>
+          <w:szCs w:val="24"/>
+          <w:lang w:val="en-IE"/>
+        </w:rPr>
+        <w:t>admins</w:t>
+      </w:r>
+    </w:p>
+    <w:p>
+      <w:pPr>
+        <w:rPr>
+          <w:sz w:val="24"/>
+          <w:szCs w:val="24"/>
+          <w:lang w:val="en-IE"/>
+        </w:rPr>
+      </w:pPr>
+      <w:r>
+        <w:rPr>
+          <w:sz w:val="24"/>
+          <w:szCs w:val="24"/>
+          <w:lang w:val="en-IE"/>
+        </w:rPr>
+        <w:t>Business</w:t>
+      </w:r>
+      <w:r>
+        <w:rPr>
+          <w:sz w:val="24"/>
+          <w:szCs w:val="24"/>
+          <w:lang w:val="en-IE"/>
+        </w:rPr>
+        <w:t xml:space="preserve">. </w:t>
+      </w:r>
+      <w:r>
+        <w:rPr>
+          <w:sz w:val="24"/>
+          <w:szCs w:val="24"/>
+          <w:lang w:val="en-IE"/>
+        </w:rPr>
+        <w:br/>
+        <w:t>Admins will need a section to upload advertisements to the website.</w:t>
+      </w:r>
+    </w:p>
+    <w:p>
+      <w:pPr>
+        <w:rPr>
+          <w:sz w:val="24"/>
+          <w:szCs w:val="24"/>
+          <w:lang w:val="en-IE"/>
+        </w:rPr>
+      </w:pPr>
+    </w:p>
+    <w:p>
+      <w:pPr>
+        <w:rPr>
+          <w:sz w:val="24"/>
+          <w:szCs w:val="24"/>
+          <w:lang w:val="en-IE"/>
+        </w:rPr>
+      </w:pPr>
+    </w:p>
+    <w:p>
+      <w:pPr>
+        <w:rPr>
+          <w:sz w:val="24"/>
+          <w:szCs w:val="24"/>
+          <w:lang w:val="en-IE"/>
+        </w:rPr>
+      </w:pPr>
     </w:p>
     <w:p>
       <w:pPr>
         <w:rPr>
           <w:b/>
-          <w:sz w:val="24"/>
-          <w:szCs w:val="24"/>
-          <w:lang w:val="en-IE"/>
-        </w:rPr>
-      </w:pPr>
+          <w:bCs/>
+          <w:sz w:val="24"/>
+          <w:szCs w:val="24"/>
+          <w:lang w:val="en-IE"/>
+        </w:rPr>
+      </w:pPr>
+      <w:r>
+        <w:rPr>
+          <w:b/>
+          <w:bCs/>
+          <w:sz w:val="24"/>
+          <w:szCs w:val="24"/>
+          <w:lang w:val="en-IE"/>
+        </w:rPr>
+        <w:lastRenderedPageBreak/>
+        <w:t xml:space="preserve">Non-Functional requirements </w:t>
+      </w:r>
+    </w:p>
+    <w:p>
+      <w:pPr>
+        <w:rPr>
+          <w:b/>
+          <w:bCs/>
+          <w:sz w:val="24"/>
+          <w:szCs w:val="24"/>
+          <w:lang w:val="en-IE"/>
+        </w:rPr>
+      </w:pPr>
+    </w:p>
+    <w:p>
+      <w:pPr>
+        <w:rPr>
+          <w:sz w:val="24"/>
+          <w:szCs w:val="24"/>
+          <w:lang w:val="en-IE"/>
+        </w:rPr>
+      </w:pPr>
+      <w:r>
+        <w:rPr>
+          <w:sz w:val="24"/>
+          <w:szCs w:val="24"/>
+          <w:lang w:val="en-IE"/>
+        </w:rPr>
+        <w:t xml:space="preserve">Users </w:t>
+      </w:r>
+      <w:r>
+        <w:rPr>
+          <w:sz w:val="24"/>
+          <w:szCs w:val="24"/>
+          <w:lang w:val="en-IE"/>
+        </w:rPr>
+        <w:t>can</w:t>
+      </w:r>
+      <w:r>
+        <w:rPr>
+          <w:sz w:val="24"/>
+          <w:szCs w:val="24"/>
+          <w:lang w:val="en-IE"/>
+        </w:rPr>
+        <w:t xml:space="preserve"> </w:t>
+      </w:r>
+      <w:r>
+        <w:rPr>
+          <w:sz w:val="24"/>
+          <w:szCs w:val="24"/>
+          <w:lang w:val="en-IE"/>
+        </w:rPr>
+        <w:t>comment on posts.</w:t>
+      </w:r>
+    </w:p>
+    <w:p>
+      <w:pPr>
+        <w:rPr>
+          <w:sz w:val="24"/>
+          <w:szCs w:val="24"/>
+          <w:lang w:val="en-IE"/>
+        </w:rPr>
+      </w:pPr>
+      <w:r>
+        <w:rPr>
+          <w:sz w:val="24"/>
+          <w:szCs w:val="24"/>
+          <w:lang w:val="en-IE"/>
+        </w:rPr>
+        <w:t>Admins can see all posts by a user</w:t>
+      </w:r>
+    </w:p>
+    <w:p>
+      <w:pPr>
+        <w:rPr>
+          <w:sz w:val="24"/>
+          <w:szCs w:val="24"/>
+          <w:lang w:val="en-IE"/>
+        </w:rPr>
+      </w:pPr>
+      <w:r>
+        <w:rPr>
+          <w:sz w:val="24"/>
+          <w:szCs w:val="24"/>
+          <w:lang w:val="en-IE"/>
+        </w:rPr>
+        <w:t xml:space="preserve">A nice Ui with nice Ux </w:t>
+      </w:r>
+    </w:p>
+    <w:p>
+      <w:pPr>
+        <w:rPr>
+          <w:sz w:val="24"/>
+          <w:szCs w:val="24"/>
+          <w:lang w:val="en-IE"/>
+        </w:rPr>
+      </w:pPr>
+      <w:r>
+        <w:rPr>
+          <w:sz w:val="24"/>
+          <w:szCs w:val="24"/>
+          <w:lang w:val="en-IE"/>
+        </w:rPr>
+        <w:t>Dark mode</w:t>
+      </w:r>
+    </w:p>
+    <w:p>
+      <w:pPr>
+        <w:rPr>
+          <w:sz w:val="24"/>
+          <w:szCs w:val="24"/>
+          <w:lang w:val="en-IE"/>
+        </w:rPr>
+      </w:pPr>
+      <w:r>
+        <w:rPr>
+          <w:sz w:val="24"/>
+          <w:szCs w:val="24"/>
+          <w:lang w:val="en-IE"/>
+        </w:rPr>
+        <w:t xml:space="preserve">Business being able to </w:t>
+      </w:r>
+      <w:r>
+        <w:rPr>
+          <w:sz w:val="24"/>
+          <w:szCs w:val="24"/>
+          <w:lang w:val="en-IE"/>
+        </w:rPr>
+        <w:t xml:space="preserve">make and </w:t>
+      </w:r>
+      <w:r>
+        <w:rPr>
+          <w:sz w:val="24"/>
+          <w:szCs w:val="24"/>
+          <w:lang w:val="en-IE"/>
+        </w:rPr>
+        <w:t xml:space="preserve">post their own advertisements </w:t>
+      </w:r>
+      <w:r>
+        <w:rPr>
+          <w:sz w:val="24"/>
+          <w:szCs w:val="24"/>
+          <w:lang w:val="en-IE"/>
+        </w:rPr>
+        <w:t>in specific communities</w:t>
+      </w:r>
+    </w:p>
+    <w:p>
+      <w:pPr>
+        <w:rPr>
+          <w:sz w:val="24"/>
+          <w:szCs w:val="24"/>
+          <w:lang w:val="en-IE"/>
+        </w:rPr>
+      </w:pPr>
+      <w:r>
+        <w:rPr>
+          <w:sz w:val="24"/>
+          <w:szCs w:val="24"/>
+          <w:lang w:val="en-IE"/>
+        </w:rPr>
+        <w:t>A user b</w:t>
+      </w:r>
+      <w:r>
+        <w:rPr>
+          <w:sz w:val="24"/>
+          <w:szCs w:val="24"/>
+          <w:lang w:val="en-IE"/>
+        </w:rPr>
+        <w:t xml:space="preserve">eing able to post and browse a certain forum </w:t>
+      </w:r>
+    </w:p>
+    <w:p>
+      <w:pPr>
+        <w:rPr>
+          <w:sz w:val="24"/>
+          <w:szCs w:val="24"/>
+          <w:lang w:val="en-IE"/>
+        </w:rPr>
+      </w:pPr>
+      <w:r>
+        <w:rPr>
+          <w:sz w:val="24"/>
+          <w:szCs w:val="24"/>
+          <w:lang w:val="en-IE"/>
+        </w:rPr>
+        <w:t>The ability to v</w:t>
+      </w:r>
+      <w:r>
+        <w:rPr>
+          <w:sz w:val="24"/>
+          <w:szCs w:val="24"/>
+          <w:lang w:val="en-IE"/>
+        </w:rPr>
+        <w:t xml:space="preserve">iew </w:t>
+      </w:r>
+      <w:r>
+        <w:rPr>
+          <w:sz w:val="24"/>
+          <w:szCs w:val="24"/>
+          <w:lang w:val="en-IE"/>
+        </w:rPr>
+        <w:t>a</w:t>
+      </w:r>
+      <w:r>
+        <w:rPr>
+          <w:sz w:val="24"/>
+          <w:szCs w:val="24"/>
+          <w:lang w:val="en-IE"/>
+        </w:rPr>
+        <w:t>nother</w:t>
+      </w:r>
+      <w:r>
+        <w:rPr>
+          <w:sz w:val="24"/>
+          <w:szCs w:val="24"/>
+          <w:lang w:val="en-IE"/>
+        </w:rPr>
+        <w:t xml:space="preserve"> user’s</w:t>
+      </w:r>
+      <w:r>
+        <w:rPr>
+          <w:sz w:val="24"/>
+          <w:szCs w:val="24"/>
+          <w:lang w:val="en-IE"/>
+        </w:rPr>
+        <w:t xml:space="preserve"> profile</w:t>
+      </w:r>
+    </w:p>
+    <w:p>
+      <w:pPr>
+        <w:rPr>
+          <w:sz w:val="24"/>
+          <w:szCs w:val="24"/>
+          <w:lang w:val="en-IE"/>
+        </w:rPr>
+      </w:pPr>
+      <w:r>
+        <w:rPr>
+          <w:sz w:val="24"/>
+          <w:szCs w:val="24"/>
+          <w:lang w:val="en-IE"/>
+        </w:rPr>
+        <w:t xml:space="preserve">Customize profiles. </w:t>
+      </w:r>
+      <w:r>
+        <w:rPr>
+          <w:sz w:val="24"/>
+          <w:szCs w:val="24"/>
+          <w:lang w:val="en-IE"/>
+        </w:rPr>
+        <w:br/>
+      </w:r>
+      <w:r>
+        <w:rPr>
+          <w:sz w:val="24"/>
+          <w:szCs w:val="24"/>
+          <w:lang w:val="en-IE"/>
+        </w:rPr>
+        <w:t>Users could be able to upload photos, videos, links to other websites, and other forms of content</w:t>
+      </w:r>
     </w:p>
     <w:sectPr>
       <w:pgSz w:w="12240" w:h="15840"/>
@@ -583,7 +998,7 @@
 </file>
 
 <file path=word/numbering.xml><?xml version="1.0" encoding="utf-8"?>
-<w:numbering xmlns:wpc="http://schemas.microsoft.com/office/word/2010/wordprocessingCanvas" xmlns:cx="http://schemas.microsoft.com/office/drawing/2014/chartex" xmlns:cx1="http://schemas.microsoft.com/office/drawing/2015/9/8/chartex" xmlns:cx2="http://schemas.microsoft.com/office/drawing/2015/10/21/chartex" xmlns:cx3="http://schemas.microsoft.com/office/drawing/2016/5/9/chartex" xmlns:cx4="http://schemas.microsoft.com/office/drawing/2016/5/10/chartex" xmlns:cx5="http://schemas.microsoft.com/office/drawing/2016/5/11/chartex" xmlns:cx6="http://schemas.microsoft.com/office/drawing/2016/5/12/chartex" xmlns:cx7="http://schemas.microsoft.com/office/drawing/2016/5/13/chartex" xmlns:cx8="http://schemas.microsoft.com/office/drawing/2016/5/14/chartex" xmlns:mc="http://schemas.openxmlformats.org/markup-compatibility/2006" xmlns:aink="http://schemas.microsoft.com/office/drawing/2016/ink" xmlns:am3d="http://schemas.microsoft.com/office/drawing/2017/model3d" xmlns:o="urn:schemas-microsoft-com:office:office" xmlns:r="http://schemas.openxmlformats.org/officeDocument/2006/relationships" xmlns:m="http://schemas.openxmlformats.org/officeDocument/2006/math" xmlns:v="urn:schemas-microsoft-com:vml" xmlns:wp14="http://schemas.microsoft.com/office/word/2010/wordprocessingDrawing" xmlns:wp="http://schemas.openxmlformats.org/drawingml/2006/wordprocessingDrawing" xmlns:w10="urn:schemas-microsoft-com:office:word" xmlns:w="http://schemas.openxmlformats.org/wordprocessingml/2006/main" xmlns:w14="http://schemas.microsoft.com/office/word/2010/wordml" xmlns:w15="http://schemas.microsoft.com/office/word/2012/wordml" xmlns:w16cid="http://schemas.microsoft.com/office/word/2016/wordml/cid" xmlns:w16se="http://schemas.microsoft.com/office/word/2015/wordml/symex" xmlns:wpg="http://schemas.microsoft.com/office/word/2010/wordprocessingGroup" xmlns:wpi="http://schemas.microsoft.com/office/word/2010/wordprocessingInk" xmlns:wne="http://schemas.microsoft.com/office/word/2006/wordml" xmlns:wps="http://schemas.microsoft.com/office/word/2010/wordprocessingShape" mc:Ignorable="w14 w15 w16se w16cid wp14">
+<w:numbering xmlns:wpc="http://schemas.microsoft.com/office/word/2010/wordprocessingCanvas" xmlns:cx="http://schemas.microsoft.com/office/drawing/2014/chartex" xmlns:cx1="http://schemas.microsoft.com/office/drawing/2015/9/8/chartex" xmlns:cx2="http://schemas.microsoft.com/office/drawing/2015/10/21/chartex" xmlns:cx3="http://schemas.microsoft.com/office/drawing/2016/5/9/chartex" xmlns:cx4="http://schemas.microsoft.com/office/drawing/2016/5/10/chartex" xmlns:cx5="http://schemas.microsoft.com/office/drawing/2016/5/11/chartex" xmlns:cx6="http://schemas.microsoft.com/office/drawing/2016/5/12/chartex" xmlns:cx7="http://schemas.microsoft.com/office/drawing/2016/5/13/chartex" xmlns:cx8="http://schemas.microsoft.com/office/drawing/2016/5/14/chartex" xmlns:mc="http://schemas.openxmlformats.org/markup-compatibility/2006" xmlns:aink="http://schemas.microsoft.com/office/drawing/2016/ink" xmlns:am3d="http://schemas.microsoft.com/office/drawing/2017/model3d" xmlns:o="urn:schemas-microsoft-com:office:office" xmlns:r="http://schemas.openxmlformats.org/officeDocument/2006/relationships" xmlns:m="http://schemas.openxmlformats.org/officeDocument/2006/math" xmlns:v="urn:schemas-microsoft-com:vml" xmlns:wp14="http://schemas.microsoft.com/office/word/2010/wordprocessingDrawing" xmlns:wp="http://schemas.openxmlformats.org/drawingml/2006/wordprocessingDrawing" xmlns:w10="urn:schemas-microsoft-com:office:word" xmlns:w="http://schemas.openxmlformats.org/wordprocessingml/2006/main" xmlns:w14="http://schemas.microsoft.com/office/word/2010/wordml" xmlns:w15="http://schemas.microsoft.com/office/word/2012/wordml" xmlns:w16cex="http://schemas.microsoft.com/office/word/2018/wordml/cex" xmlns:w16cid="http://schemas.microsoft.com/office/word/2016/wordml/cid" xmlns:w16="http://schemas.microsoft.com/office/word/2018/wordml" xmlns:w16sdtdh="http://schemas.microsoft.com/office/word/2020/wordml/sdtdatahash" xmlns:w16se="http://schemas.microsoft.com/office/word/2015/wordml/symex" xmlns:wpg="http://schemas.microsoft.com/office/word/2010/wordprocessingGroup" xmlns:wpi="http://schemas.microsoft.com/office/word/2010/wordprocessingInk" xmlns:wne="http://schemas.microsoft.com/office/word/2006/wordml" xmlns:wps="http://schemas.microsoft.com/office/word/2010/wordprocessingShape" mc:Ignorable="w14 w15 w16se w16cid w16 w16cex w16sdtdh wp14">
   <w:abstractNum w:abstractNumId="0" w15:restartNumberingAfterBreak="0">
     <w:nsid w:val="29751795"/>
     <w:multiLevelType w:val="hybridMultilevel"/>
@@ -707,7 +1122,7 @@
 </file>
 
 <file path=word/styles.xml><?xml version="1.0" encoding="utf-8"?>
-<w:styles xmlns:mc="http://schemas.openxmlformats.org/markup-compatibility/2006" xmlns:r="http://schemas.openxmlformats.org/officeDocument/2006/relationships" xmlns:w="http://schemas.openxmlformats.org/wordprocessingml/2006/main" xmlns:w14="http://schemas.microsoft.com/office/word/2010/wordml" xmlns:w15="http://schemas.microsoft.com/office/word/2012/wordml" xmlns:w16cid="http://schemas.microsoft.com/office/word/2016/wordml/cid" xmlns:w16se="http://schemas.microsoft.com/office/word/2015/wordml/symex" mc:Ignorable="w14 w15 w16se w16cid">
+<w:styles xmlns:mc="http://schemas.openxmlformats.org/markup-compatibility/2006" xmlns:r="http://schemas.openxmlformats.org/officeDocument/2006/relationships" xmlns:w="http://schemas.openxmlformats.org/wordprocessingml/2006/main" xmlns:w14="http://schemas.microsoft.com/office/word/2010/wordml" xmlns:w15="http://schemas.microsoft.com/office/word/2012/wordml" xmlns:w16cex="http://schemas.microsoft.com/office/word/2018/wordml/cex" xmlns:w16cid="http://schemas.microsoft.com/office/word/2016/wordml/cid" xmlns:w16="http://schemas.microsoft.com/office/word/2018/wordml" xmlns:w16sdtdh="http://schemas.microsoft.com/office/word/2020/wordml/sdtdatahash" xmlns:w16se="http://schemas.microsoft.com/office/word/2015/wordml/symex" mc:Ignorable="w14 w15 w16se w16cid w16 w16cex w16sdtdh">
   <w:docDefaults>
     <w:rPrDefault>
       <w:rPr>
@@ -723,7 +1138,7 @@
       </w:pPr>
     </w:pPrDefault>
   </w:docDefaults>
-  <w:latentStyles w:defLockedState="0" w:defUIPriority="99" w:defSemiHidden="0" w:defUnhideWhenUsed="0" w:defQFormat="0" w:count="375">
+  <w:latentStyles w:defLockedState="0" w:defUIPriority="99" w:defSemiHidden="0" w:defUnhideWhenUsed="0" w:defQFormat="0" w:count="376">
     <w:lsdException w:name="Normal" w:uiPriority="0" w:qFormat="1"/>
     <w:lsdException w:name="heading 1" w:uiPriority="9" w:qFormat="1"/>
     <w:lsdException w:name="heading 2" w:semiHidden="1" w:uiPriority="9" w:unhideWhenUsed="1" w:qFormat="1"/>
@@ -829,7 +1244,6 @@
     <w:lsdException w:name="HTML Sample" w:semiHidden="1" w:unhideWhenUsed="1"/>
     <w:lsdException w:name="HTML Typewriter" w:semiHidden="1" w:unhideWhenUsed="1"/>
     <w:lsdException w:name="HTML Variable" w:semiHidden="1" w:unhideWhenUsed="1"/>
-    <w:lsdException w:name="Normal Table" w:semiHidden="1" w:unhideWhenUsed="1"/>
     <w:lsdException w:name="annotation subject" w:semiHidden="1" w:unhideWhenUsed="1"/>
     <w:lsdException w:name="No List" w:semiHidden="1" w:unhideWhenUsed="1"/>
     <w:lsdException w:name="Outline List 1" w:semiHidden="1" w:unhideWhenUsed="1"/>
@@ -876,10 +1290,8 @@
     <w:lsdException w:name="Table Subtle 2" w:semiHidden="1" w:unhideWhenUsed="1"/>
     <w:lsdException w:name="Table Web 1" w:semiHidden="1" w:unhideWhenUsed="1"/>
     <w:lsdException w:name="Table Web 2" w:semiHidden="1" w:unhideWhenUsed="1"/>
-    <w:lsdException w:name="Table Web 3" w:semiHidden="1" w:unhideWhenUsed="1"/>
     <w:lsdException w:name="Balloon Text" w:semiHidden="1" w:unhideWhenUsed="1"/>
     <w:lsdException w:name="Table Grid" w:uiPriority="39"/>
-    <w:lsdException w:name="Table Theme" w:semiHidden="1" w:unhideWhenUsed="1"/>
     <w:lsdException w:name="Placeholder Text" w:semiHidden="1"/>
     <w:lsdException w:name="No Spacing" w:uiPriority="1" w:qFormat="1"/>
     <w:lsdException w:name="Light Shading" w:uiPriority="60"/>
@@ -1099,6 +1511,7 @@
     <w:lsdException w:name="Smart Hyperlink" w:semiHidden="1" w:unhideWhenUsed="1"/>
     <w:lsdException w:name="Hashtag" w:semiHidden="1" w:unhideWhenUsed="1"/>
     <w:lsdException w:name="Unresolved Mention" w:semiHidden="1" w:unhideWhenUsed="1"/>
+    <w:lsdException w:name="Smart Link" w:semiHidden="1" w:unhideWhenUsed="1"/>
   </w:latentStyles>
   <w:style w:type="paragraph" w:default="1" w:styleId="Normal">
     <w:name w:val="Normal"/>
@@ -1506,21 +1919,6 @@
 </file>
 
 <file path=customXml/item1.xml><?xml version="1.0" encoding="utf-8"?>
-<p:properties xmlns:p="http://schemas.microsoft.com/office/2006/metadata/properties" xmlns:xsi="http://www.w3.org/2001/XMLSchema-instance" xmlns:pc="http://schemas.microsoft.com/office/infopath/2007/PartnerControls">
-  <documentManagement/>
-</p:properties>
-</file>
-
-<file path=customXml/item2.xml><?xml version="1.0" encoding="utf-8"?>
-<?mso-contentType ?>
-<FormTemplates xmlns="http://schemas.microsoft.com/sharepoint/v3/contenttype/forms">
-  <Display>DocumentLibraryForm</Display>
-  <Edit>DocumentLibraryForm</Edit>
-  <New>DocumentLibraryForm</New>
-</FormTemplates>
-</file>
-
-<file path=customXml/item3.xml><?xml version="1.0" encoding="utf-8"?>
 <ct:contentTypeSchema xmlns:ct="http://schemas.microsoft.com/office/2006/metadata/contentType" xmlns:ma="http://schemas.microsoft.com/office/2006/metadata/properties/metaAttributes" ct:_="" ma:_="" ma:contentTypeName="Document" ma:contentTypeID="0x0101008E2B99D9D50B074D8EB298F2557DF94A" ma:contentTypeVersion="14" ma:contentTypeDescription="Create a new document." ma:contentTypeScope="" ma:versionID="7e6e8030dc9c30b0de63d0f407a1f595">
   <xsd:schema xmlns:xsd="http://www.w3.org/2001/XMLSchema" xmlns:xs="http://www.w3.org/2001/XMLSchema" xmlns:p="http://schemas.microsoft.com/office/2006/metadata/properties" xmlns:ns3="44079b54-96b0-4f53-8369-708b075222ec" xmlns:ns4="cc9d677c-d7fd-422a-b3cb-65f9dd38bac3" targetNamespace="http://schemas.microsoft.com/office/2006/metadata/properties" ma:root="true" ma:fieldsID="3dcf518ccdb5c309ee44677e56196ab2" ns3:_="" ns4:_="">
     <xsd:import namespace="44079b54-96b0-4f53-8369-708b075222ec"/>
@@ -1749,32 +2147,22 @@
 </ct:contentTypeSchema>
 </file>
 
-<file path=customXml/itemProps1.xml><?xml version="1.0" encoding="utf-8"?>
-<ds:datastoreItem xmlns:ds="http://schemas.openxmlformats.org/officeDocument/2006/customXml" ds:itemID="{ED78EC02-1924-4F4D-9C88-301E248C7D2B}">
-  <ds:schemaRefs>
-    <ds:schemaRef ds:uri="http://schemas.microsoft.com/office/2006/metadata/properties"/>
-    <ds:schemaRef ds:uri="http://purl.org/dc/elements/1.1/"/>
-    <ds:schemaRef ds:uri="cc9d677c-d7fd-422a-b3cb-65f9dd38bac3"/>
-    <ds:schemaRef ds:uri="http://purl.org/dc/terms/"/>
-    <ds:schemaRef ds:uri="http://schemas.openxmlformats.org/package/2006/metadata/core-properties"/>
-    <ds:schemaRef ds:uri="http://www.w3.org/XML/1998/namespace"/>
-    <ds:schemaRef ds:uri="http://purl.org/dc/dcmitype/"/>
-    <ds:schemaRef ds:uri="http://schemas.microsoft.com/office/infopath/2007/PartnerControls"/>
-    <ds:schemaRef ds:uri="http://schemas.microsoft.com/office/2006/documentManagement/types"/>
-    <ds:schemaRef ds:uri="44079b54-96b0-4f53-8369-708b075222ec"/>
-  </ds:schemaRefs>
-</ds:datastoreItem>
+<file path=customXml/item2.xml><?xml version="1.0" encoding="utf-8"?>
+<?mso-contentType ?>
+<FormTemplates xmlns="http://schemas.microsoft.com/sharepoint/v3/contenttype/forms">
+  <Display>DocumentLibraryForm</Display>
+  <Edit>DocumentLibraryForm</Edit>
+  <New>DocumentLibraryForm</New>
+</FormTemplates>
 </file>
 
-<file path=customXml/itemProps2.xml><?xml version="1.0" encoding="utf-8"?>
-<ds:datastoreItem xmlns:ds="http://schemas.openxmlformats.org/officeDocument/2006/customXml" ds:itemID="{1DAE9E6F-79CE-4BA9-9CAC-4F4E3AA95FF0}">
-  <ds:schemaRefs>
-    <ds:schemaRef ds:uri="http://schemas.microsoft.com/sharepoint/v3/contenttype/forms"/>
-  </ds:schemaRefs>
-</ds:datastoreItem>
+<file path=customXml/item3.xml><?xml version="1.0" encoding="utf-8"?>
+<p:properties xmlns:p="http://schemas.microsoft.com/office/2006/metadata/properties" xmlns:xsi="http://www.w3.org/2001/XMLSchema-instance" xmlns:pc="http://schemas.microsoft.com/office/infopath/2007/PartnerControls">
+  <documentManagement/>
+</p:properties>
 </file>
 
-<file path=customXml/itemProps3.xml><?xml version="1.0" encoding="utf-8"?>
+<file path=customXml/itemProps1.xml><?xml version="1.0" encoding="utf-8"?>
 <ds:datastoreItem xmlns:ds="http://schemas.openxmlformats.org/officeDocument/2006/customXml" ds:itemID="{0C4B496C-E156-493C-AD32-3BB3FE2A26B0}">
   <ds:schemaRefs>
     <ds:schemaRef ds:uri="http://schemas.microsoft.com/office/2006/metadata/contentType"/>
@@ -1791,4 +2179,29 @@
     <ds:schemaRef ds:uri="http://schemas.microsoft.com/internal/obd"/>
   </ds:schemaRefs>
 </ds:datastoreItem>
+</file>
+
+<file path=customXml/itemProps2.xml><?xml version="1.0" encoding="utf-8"?>
+<ds:datastoreItem xmlns:ds="http://schemas.openxmlformats.org/officeDocument/2006/customXml" ds:itemID="{1DAE9E6F-79CE-4BA9-9CAC-4F4E3AA95FF0}">
+  <ds:schemaRefs>
+    <ds:schemaRef ds:uri="http://schemas.microsoft.com/sharepoint/v3/contenttype/forms"/>
+  </ds:schemaRefs>
+</ds:datastoreItem>
+</file>
+
+<file path=customXml/itemProps3.xml><?xml version="1.0" encoding="utf-8"?>
+<ds:datastoreItem xmlns:ds="http://schemas.openxmlformats.org/officeDocument/2006/customXml" ds:itemID="{ED78EC02-1924-4F4D-9C88-301E248C7D2B}">
+  <ds:schemaRefs>
+    <ds:schemaRef ds:uri="http://schemas.microsoft.com/office/2006/metadata/properties"/>
+    <ds:schemaRef ds:uri="http://purl.org/dc/elements/1.1/"/>
+    <ds:schemaRef ds:uri="cc9d677c-d7fd-422a-b3cb-65f9dd38bac3"/>
+    <ds:schemaRef ds:uri="http://purl.org/dc/terms/"/>
+    <ds:schemaRef ds:uri="http://schemas.openxmlformats.org/package/2006/metadata/core-properties"/>
+    <ds:schemaRef ds:uri="http://www.w3.org/XML/1998/namespace"/>
+    <ds:schemaRef ds:uri="http://purl.org/dc/dcmitype/"/>
+    <ds:schemaRef ds:uri="http://schemas.microsoft.com/office/infopath/2007/PartnerControls"/>
+    <ds:schemaRef ds:uri="http://schemas.microsoft.com/office/2006/documentManagement/types"/>
+    <ds:schemaRef ds:uri="44079b54-96b0-4f53-8369-708b075222ec"/>
+  </ds:schemaRefs>
+</ds:datastoreItem>
 </file>
</xml_diff>

<commit_message>
Finished Requirement Docs week 2
</commit_message>
<xml_diff>
--- a/Docs/Requirements week2.docx
+++ b/Docs/Requirements week2.docx
@@ -4,146 +4,720 @@
   <w:body>
     <w:p>
       <w:pPr>
+        <w:pStyle w:val="Heading1"/>
+      </w:pPr>
+      <w:r>
+        <w:t xml:space="preserve">1 </w:t>
+      </w:r>
+      <w:r>
+        <w:t xml:space="preserve">Introduction </w:t>
+      </w:r>
+    </w:p>
+    <w:p>
+      <w:pPr>
+        <w:rPr>
+          <w:sz w:val="24"/>
+          <w:szCs w:val="24"/>
+        </w:rPr>
+      </w:pPr>
+    </w:p>
+    <w:p>
+      <w:pPr>
+        <w:rPr>
+          <w:sz w:val="24"/>
+          <w:szCs w:val="24"/>
+        </w:rPr>
+      </w:pPr>
+      <w:r>
+        <w:rPr>
+          <w:sz w:val="24"/>
+          <w:szCs w:val="24"/>
+        </w:rPr>
+        <w:t xml:space="preserve">The project will be an online open forum web application. The web application will be used to post content, such as opinions, </w:t>
+      </w:r>
+      <w:r>
+        <w:rPr>
+          <w:sz w:val="24"/>
+          <w:szCs w:val="24"/>
+        </w:rPr>
+        <w:t xml:space="preserve">links, </w:t>
+      </w:r>
+      <w:r>
+        <w:rPr>
+          <w:sz w:val="24"/>
+          <w:szCs w:val="24"/>
+        </w:rPr>
+        <w:t>photos, ask questions and discuss about them on the forum.</w:t>
+      </w:r>
+      <w:r>
+        <w:rPr>
+          <w:sz w:val="24"/>
+          <w:szCs w:val="24"/>
+        </w:rPr>
+        <w:t xml:space="preserve"> The open forum will be for users based in Ireland, helping them communicate with their community.</w:t>
+      </w:r>
+      <w:r>
+        <w:rPr>
+          <w:sz w:val="24"/>
+          <w:szCs w:val="24"/>
+        </w:rPr>
+        <w:t xml:space="preserve"> Users will be able to post and upload to the application </w:t>
+      </w:r>
+    </w:p>
+    <w:p>
+      <w:pPr>
+        <w:rPr>
+          <w:sz w:val="24"/>
+          <w:szCs w:val="24"/>
+        </w:rPr>
+      </w:pPr>
+    </w:p>
+    <w:p>
+      <w:pPr>
+        <w:rPr>
+          <w:sz w:val="24"/>
+          <w:szCs w:val="24"/>
+        </w:rPr>
+      </w:pPr>
+      <w:r>
+        <w:rPr>
+          <w:sz w:val="24"/>
+          <w:szCs w:val="24"/>
+        </w:rPr>
+        <w:t>The business will sell advertisement space to local businesses.</w:t>
+      </w:r>
+    </w:p>
+    <w:p>
+      <w:pPr>
+        <w:rPr>
+          <w:sz w:val="24"/>
+          <w:szCs w:val="24"/>
+          <w:lang w:val="en-IE"/>
+        </w:rPr>
+      </w:pPr>
+      <w:r>
+        <w:rPr>
+          <w:sz w:val="24"/>
+          <w:szCs w:val="24"/>
+          <w:lang w:val="en-IE"/>
+        </w:rPr>
+        <w:t>The main competitors are other open forums and social media. Facebook groups and reddit sub-</w:t>
+      </w:r>
+      <w:proofErr w:type="spellStart"/>
+      <w:r>
+        <w:rPr>
+          <w:sz w:val="24"/>
+          <w:szCs w:val="24"/>
+          <w:lang w:val="en-IE"/>
+        </w:rPr>
+        <w:t>reddits</w:t>
+      </w:r>
+      <w:proofErr w:type="spellEnd"/>
+      <w:r>
+        <w:rPr>
+          <w:sz w:val="24"/>
+          <w:szCs w:val="24"/>
+          <w:lang w:val="en-IE"/>
+        </w:rPr>
+        <w:t xml:space="preserve"> are the main competitors. </w:t>
+      </w:r>
+    </w:p>
+    <w:p>
+      <w:pPr>
+        <w:rPr>
+          <w:sz w:val="24"/>
+          <w:szCs w:val="24"/>
+          <w:lang w:val="en-IE"/>
+        </w:rPr>
+      </w:pPr>
+      <w:r>
+        <w:rPr>
+          <w:sz w:val="24"/>
+          <w:szCs w:val="24"/>
+          <w:lang w:val="en-IE"/>
+        </w:rPr>
+        <w:t>This web application will be able to fill a niche in the market which will provide a more local open forum for people and communities.</w:t>
+      </w:r>
+    </w:p>
+    <w:p>
+      <w:pPr>
+        <w:rPr>
+          <w:sz w:val="24"/>
+          <w:szCs w:val="24"/>
+          <w:lang w:val="en-IE"/>
+        </w:rPr>
+      </w:pPr>
+    </w:p>
+    <w:p>
+      <w:pPr>
+        <w:rPr>
+          <w:sz w:val="24"/>
+          <w:szCs w:val="24"/>
+          <w:lang w:val="en-IE"/>
+        </w:rPr>
+      </w:pPr>
+    </w:p>
+    <w:p>
+      <w:pPr>
+        <w:pStyle w:val="Heading1"/>
+        <w:rPr>
+          <w:lang w:val="en-IE"/>
+        </w:rPr>
+      </w:pPr>
+      <w:r>
+        <w:rPr>
+          <w:lang w:val="en-IE"/>
+        </w:rPr>
+        <w:t xml:space="preserve">2 </w:t>
+      </w:r>
+      <w:r>
+        <w:rPr>
+          <w:lang w:val="en-IE"/>
+        </w:rPr>
+        <w:t xml:space="preserve">Requirement Analysis </w:t>
+      </w:r>
+    </w:p>
+    <w:p>
+      <w:pPr>
         <w:rPr>
           <w:b/>
           <w:sz w:val="24"/>
           <w:szCs w:val="24"/>
-        </w:rPr>
-      </w:pPr>
-      <w:r>
+          <w:lang w:val="en-IE"/>
+        </w:rPr>
+      </w:pPr>
+    </w:p>
+    <w:p>
+      <w:pPr>
+        <w:rPr>
+          <w:sz w:val="24"/>
+          <w:szCs w:val="24"/>
+          <w:lang w:val="en-IE"/>
+        </w:rPr>
+      </w:pPr>
+      <w:r>
+        <w:rPr>
+          <w:sz w:val="24"/>
+          <w:szCs w:val="24"/>
+          <w:lang w:val="en-IE"/>
+        </w:rPr>
+        <w:t>This application will require full Crud functi</w:t>
+      </w:r>
+      <w:r>
+        <w:rPr>
+          <w:sz w:val="24"/>
+          <w:szCs w:val="24"/>
+          <w:lang w:val="en-IE"/>
+        </w:rPr>
+        <w:t xml:space="preserve">onality, phpMyAdmin, </w:t>
+      </w:r>
+      <w:proofErr w:type="spellStart"/>
+      <w:r>
+        <w:rPr>
+          <w:sz w:val="24"/>
+          <w:szCs w:val="24"/>
+          <w:lang w:val="en-IE"/>
+        </w:rPr>
+        <w:t>mysql</w:t>
+      </w:r>
+      <w:proofErr w:type="spellEnd"/>
+      <w:r>
+        <w:rPr>
+          <w:sz w:val="24"/>
+          <w:szCs w:val="24"/>
+          <w:lang w:val="en-IE"/>
+        </w:rPr>
+        <w:t xml:space="preserve">, </w:t>
+      </w:r>
+      <w:proofErr w:type="spellStart"/>
+      <w:r>
+        <w:rPr>
+          <w:sz w:val="24"/>
+          <w:szCs w:val="24"/>
+          <w:lang w:val="en-IE"/>
+        </w:rPr>
+        <w:t>Apche</w:t>
+      </w:r>
+      <w:proofErr w:type="spellEnd"/>
+      <w:r>
+        <w:rPr>
+          <w:sz w:val="24"/>
+          <w:szCs w:val="24"/>
+          <w:lang w:val="en-IE"/>
+        </w:rPr>
+        <w:t xml:space="preserve"> server</w:t>
+      </w:r>
+      <w:r>
+        <w:rPr>
+          <w:sz w:val="24"/>
+          <w:szCs w:val="24"/>
+          <w:lang w:val="en-IE"/>
+        </w:rPr>
+        <w:t>.</w:t>
+      </w:r>
+    </w:p>
+    <w:p>
+      <w:pPr>
+        <w:rPr>
+          <w:sz w:val="24"/>
+          <w:szCs w:val="24"/>
+          <w:lang w:val="en-IE"/>
+        </w:rPr>
+      </w:pPr>
+      <w:r>
+        <w:rPr>
+          <w:sz w:val="24"/>
+          <w:szCs w:val="24"/>
+          <w:lang w:val="en-IE"/>
+        </w:rPr>
+        <w:t>The application will have 3 roles, Users, Moderators and Admins.</w:t>
+      </w:r>
+    </w:p>
+    <w:p>
+      <w:pPr>
+        <w:rPr>
+          <w:sz w:val="24"/>
+          <w:szCs w:val="24"/>
+          <w:lang w:val="en-IE"/>
+        </w:rPr>
+      </w:pPr>
+      <w:r>
+        <w:rPr>
+          <w:sz w:val="24"/>
+          <w:szCs w:val="24"/>
+          <w:lang w:val="en-IE"/>
+        </w:rPr>
+        <w:t xml:space="preserve">It will require </w:t>
+      </w:r>
+      <w:r>
+        <w:rPr>
+          <w:sz w:val="24"/>
+          <w:szCs w:val="24"/>
+          <w:lang w:val="en-IE"/>
+        </w:rPr>
+        <w:t>moderators</w:t>
+      </w:r>
+      <w:r>
+        <w:rPr>
+          <w:sz w:val="24"/>
+          <w:szCs w:val="24"/>
+          <w:lang w:val="en-IE"/>
+        </w:rPr>
+        <w:t xml:space="preserve"> to make sure the content is </w:t>
+      </w:r>
+      <w:r>
+        <w:rPr>
+          <w:sz w:val="24"/>
+          <w:szCs w:val="24"/>
+          <w:lang w:val="en-IE"/>
+        </w:rPr>
+        <w:t>acceptable. They will have full crud functionality.</w:t>
+      </w:r>
+    </w:p>
+    <w:p>
+      <w:pPr>
+        <w:rPr>
+          <w:sz w:val="24"/>
+          <w:szCs w:val="24"/>
+          <w:lang w:val="en-IE"/>
+        </w:rPr>
+      </w:pPr>
+      <w:r>
+        <w:rPr>
+          <w:sz w:val="24"/>
+          <w:szCs w:val="24"/>
+          <w:lang w:val="en-IE"/>
+        </w:rPr>
+        <w:t>It will require admins to maintain and update the application</w:t>
+      </w:r>
+      <w:r>
+        <w:rPr>
+          <w:sz w:val="24"/>
+          <w:szCs w:val="24"/>
+          <w:lang w:val="en-IE"/>
+        </w:rPr>
+        <w:t>. Admins will have all ac</w:t>
+      </w:r>
+      <w:r>
+        <w:rPr>
+          <w:sz w:val="24"/>
+          <w:szCs w:val="24"/>
+          <w:lang w:val="en-IE"/>
+        </w:rPr>
+        <w:t>c</w:t>
+      </w:r>
+      <w:r>
+        <w:rPr>
+          <w:sz w:val="24"/>
+          <w:szCs w:val="24"/>
+          <w:lang w:val="en-IE"/>
+        </w:rPr>
+        <w:t xml:space="preserve">ess including </w:t>
+      </w:r>
+      <w:r>
+        <w:rPr>
+          <w:sz w:val="24"/>
+          <w:szCs w:val="24"/>
+          <w:lang w:val="en-IE"/>
+        </w:rPr>
+        <w:t>moderators’</w:t>
+      </w:r>
+      <w:r>
+        <w:rPr>
+          <w:sz w:val="24"/>
+          <w:szCs w:val="24"/>
+          <w:lang w:val="en-IE"/>
+        </w:rPr>
+        <w:t xml:space="preserve"> access</w:t>
+      </w:r>
+      <w:r>
+        <w:rPr>
+          <w:sz w:val="24"/>
+          <w:szCs w:val="24"/>
+          <w:lang w:val="en-IE"/>
+        </w:rPr>
+        <w:t>.</w:t>
+      </w:r>
+    </w:p>
+    <w:p>
+      <w:pPr>
+        <w:rPr>
+          <w:sz w:val="24"/>
+          <w:szCs w:val="24"/>
+          <w:lang w:val="en-IE"/>
+        </w:rPr>
+      </w:pPr>
+      <w:r>
+        <w:rPr>
+          <w:sz w:val="24"/>
+          <w:szCs w:val="24"/>
+          <w:lang w:val="en-IE"/>
+        </w:rPr>
+        <w:t xml:space="preserve">It will require a user base to upload content to the website </w:t>
+      </w:r>
+      <w:r>
+        <w:rPr>
+          <w:sz w:val="24"/>
+          <w:szCs w:val="24"/>
+          <w:lang w:val="en-IE"/>
+        </w:rPr>
+        <w:t>and comment on posts</w:t>
+      </w:r>
+    </w:p>
+    <w:p>
+      <w:pPr>
+        <w:rPr>
+          <w:sz w:val="24"/>
+          <w:szCs w:val="24"/>
+          <w:lang w:val="en-IE"/>
+        </w:rPr>
+      </w:pPr>
+      <w:r>
+        <w:rPr>
+          <w:sz w:val="24"/>
+          <w:szCs w:val="24"/>
+          <w:lang w:val="en-IE"/>
+        </w:rPr>
+        <w:t>It will require each post to have an Id</w:t>
+      </w:r>
+    </w:p>
+    <w:p>
+      <w:pPr>
+        <w:rPr>
+          <w:sz w:val="24"/>
+          <w:szCs w:val="24"/>
+          <w:lang w:val="en-IE"/>
+        </w:rPr>
+      </w:pPr>
+    </w:p>
+    <w:p>
+      <w:pPr>
+        <w:rPr>
+          <w:sz w:val="24"/>
+          <w:szCs w:val="24"/>
+          <w:lang w:val="en-IE"/>
+        </w:rPr>
+      </w:pPr>
+    </w:p>
+    <w:p>
+      <w:pPr>
+        <w:rPr>
+          <w:sz w:val="24"/>
+          <w:szCs w:val="24"/>
+          <w:lang w:val="en-IE"/>
+        </w:rPr>
+      </w:pPr>
+    </w:p>
+    <w:p>
+      <w:pPr>
+        <w:pStyle w:val="Heading1"/>
+        <w:rPr>
+          <w:lang w:val="en-IE"/>
+        </w:rPr>
+      </w:pPr>
+      <w:r>
+        <w:rPr>
+          <w:lang w:val="en-IE"/>
+        </w:rPr>
+        <w:t>2.1</w:t>
+      </w:r>
+      <w:r>
+        <w:rPr>
+          <w:lang w:val="en-IE"/>
+        </w:rPr>
+        <w:t xml:space="preserve"> </w:t>
+      </w:r>
+      <w:r>
+        <w:rPr>
+          <w:lang w:val="en-IE"/>
+        </w:rPr>
+        <w:t xml:space="preserve">User Requirements </w:t>
+      </w:r>
+    </w:p>
+    <w:p>
+      <w:pPr>
         <w:rPr>
           <w:b/>
           <w:sz w:val="24"/>
           <w:szCs w:val="24"/>
-        </w:rPr>
-        <w:t xml:space="preserve">Introduction </w:t>
-      </w:r>
-    </w:p>
-    <w:p>
-      <w:pPr>
-        <w:rPr>
-          <w:sz w:val="24"/>
-          <w:szCs w:val="24"/>
-        </w:rPr>
-      </w:pPr>
-    </w:p>
-    <w:p>
-      <w:pPr>
-        <w:rPr>
-          <w:sz w:val="24"/>
-          <w:szCs w:val="24"/>
-        </w:rPr>
-      </w:pPr>
-      <w:r>
-        <w:rPr>
-          <w:sz w:val="24"/>
-          <w:szCs w:val="24"/>
-        </w:rPr>
-        <w:t xml:space="preserve">The project will be an online open forum web application. The web application will be used to post content, such as opinions, </w:t>
-      </w:r>
-      <w:r>
-        <w:rPr>
-          <w:sz w:val="24"/>
-          <w:szCs w:val="24"/>
-        </w:rPr>
-        <w:t xml:space="preserve">links, </w:t>
-      </w:r>
-      <w:r>
-        <w:rPr>
-          <w:sz w:val="24"/>
-          <w:szCs w:val="24"/>
-        </w:rPr>
-        <w:t>photos, ask questions and discuss about them on the forum.</w:t>
-      </w:r>
-      <w:r>
-        <w:rPr>
-          <w:sz w:val="24"/>
-          <w:szCs w:val="24"/>
-        </w:rPr>
-        <w:t xml:space="preserve"> The open forum will be for users based in Ireland, helping them communicate with their community.</w:t>
-      </w:r>
-      <w:r>
-        <w:rPr>
-          <w:sz w:val="24"/>
-          <w:szCs w:val="24"/>
-        </w:rPr>
-        <w:t xml:space="preserve"> Users will be able to post and upload to the application </w:t>
-      </w:r>
-    </w:p>
-    <w:p>
-      <w:pPr>
-        <w:rPr>
-          <w:sz w:val="24"/>
-          <w:szCs w:val="24"/>
-        </w:rPr>
-      </w:pPr>
-    </w:p>
-    <w:p>
-      <w:pPr>
-        <w:rPr>
-          <w:sz w:val="24"/>
-          <w:szCs w:val="24"/>
-        </w:rPr>
-      </w:pPr>
-      <w:r>
-        <w:rPr>
-          <w:sz w:val="24"/>
-          <w:szCs w:val="24"/>
-        </w:rPr>
-        <w:t>The business will sell advertisement space to local businesses.</w:t>
-      </w:r>
-    </w:p>
-    <w:p>
-      <w:pPr>
-        <w:rPr>
-          <w:sz w:val="24"/>
-          <w:szCs w:val="24"/>
-          <w:lang w:val="en-IE"/>
-        </w:rPr>
-      </w:pPr>
-      <w:r>
-        <w:rPr>
-          <w:sz w:val="24"/>
-          <w:szCs w:val="24"/>
-          <w:lang w:val="en-IE"/>
-        </w:rPr>
-        <w:t xml:space="preserve">The main competitors are other open forums and social media. Facebook groups and reddit sub-reddits are the main competitors. </w:t>
-      </w:r>
-    </w:p>
-    <w:p>
-      <w:pPr>
-        <w:rPr>
-          <w:sz w:val="24"/>
-          <w:szCs w:val="24"/>
-          <w:lang w:val="en-IE"/>
-        </w:rPr>
-      </w:pPr>
-      <w:r>
-        <w:rPr>
-          <w:sz w:val="24"/>
-          <w:szCs w:val="24"/>
-          <w:lang w:val="en-IE"/>
-        </w:rPr>
-        <w:t>This web application will be able to fill a niche in the market which will provide a more local open forum for people and communities.</w:t>
-      </w:r>
-    </w:p>
-    <w:p>
-      <w:pPr>
-        <w:rPr>
-          <w:sz w:val="24"/>
-          <w:szCs w:val="24"/>
-          <w:lang w:val="en-IE"/>
-        </w:rPr>
-      </w:pPr>
-    </w:p>
-    <w:p>
-      <w:pPr>
-        <w:rPr>
-          <w:sz w:val="24"/>
-          <w:szCs w:val="24"/>
-          <w:lang w:val="en-IE"/>
-        </w:rPr>
-      </w:pPr>
+          <w:lang w:val="en-IE"/>
+        </w:rPr>
+      </w:pPr>
+    </w:p>
+    <w:p>
+      <w:pPr>
+        <w:rPr>
+          <w:sz w:val="24"/>
+          <w:szCs w:val="24"/>
+          <w:lang w:val="en-IE"/>
+        </w:rPr>
+      </w:pPr>
+      <w:r>
+        <w:rPr>
+          <w:sz w:val="24"/>
+          <w:szCs w:val="24"/>
+          <w:lang w:val="en-IE"/>
+        </w:rPr>
+        <w:t xml:space="preserve">Users will be able to post content. Users should be able to browse other people’s content </w:t>
+      </w:r>
+      <w:r>
+        <w:rPr>
+          <w:sz w:val="24"/>
+          <w:szCs w:val="24"/>
+          <w:lang w:val="en-IE"/>
+        </w:rPr>
+        <w:t>and</w:t>
+      </w:r>
+      <w:r>
+        <w:rPr>
+          <w:sz w:val="24"/>
+          <w:szCs w:val="24"/>
+          <w:lang w:val="en-IE"/>
+        </w:rPr>
+        <w:t xml:space="preserve"> comment on it. This will require a home page for users to post to and browse. On this page should be a link to a post/write page where users can create their content and upload it. Users should be able to view an individual post also. This can be done by giving each post an id.</w:t>
+      </w:r>
+      <w:r>
+        <w:rPr>
+          <w:sz w:val="24"/>
+          <w:szCs w:val="24"/>
+          <w:lang w:val="en-IE"/>
+        </w:rPr>
+        <w:t xml:space="preserve"> </w:t>
+      </w:r>
+    </w:p>
+    <w:p>
+      <w:pPr>
+        <w:rPr>
+          <w:sz w:val="24"/>
+          <w:szCs w:val="24"/>
+          <w:lang w:val="en-IE"/>
+        </w:rPr>
+      </w:pPr>
+      <w:r>
+        <w:rPr>
+          <w:sz w:val="24"/>
+          <w:szCs w:val="24"/>
+          <w:lang w:val="en-IE"/>
+        </w:rPr>
+        <w:drawing>
+          <wp:inline distT="0" distB="0" distL="0" distR="0" wp14:anchorId="755D41A2" wp14:editId="15ABC749">
+            <wp:extent cx="2914650" cy="677787"/>
+            <wp:effectExtent l="0" t="0" r="0" b="8255"/>
+            <wp:docPr id="4" name="Picture 4" descr="Graphical user interface, text, application&#10;&#10;Description automatically generated"/>
+            <wp:cNvGraphicFramePr>
+              <a:graphicFrameLocks xmlns:a="http://schemas.openxmlformats.org/drawingml/2006/main" noChangeAspect="1"/>
+            </wp:cNvGraphicFramePr>
+            <a:graphic xmlns:a="http://schemas.openxmlformats.org/drawingml/2006/main">
+              <a:graphicData uri="http://schemas.openxmlformats.org/drawingml/2006/picture">
+                <pic:pic xmlns:pic="http://schemas.openxmlformats.org/drawingml/2006/picture">
+                  <pic:nvPicPr>
+                    <pic:cNvPr id="4" name="Picture 4" descr="Graphical user interface, text, application&#10;&#10;Description automatically generated"/>
+                    <pic:cNvPicPr/>
+                  </pic:nvPicPr>
+                  <pic:blipFill>
+                    <a:blip r:embed="rId8"/>
+                    <a:stretch>
+                      <a:fillRect/>
+                    </a:stretch>
+                  </pic:blipFill>
+                  <pic:spPr>
+                    <a:xfrm>
+                      <a:off x="0" y="0"/>
+                      <a:ext cx="2935978" cy="682747"/>
+                    </a:xfrm>
+                    <a:prstGeom prst="rect">
+                      <a:avLst/>
+                    </a:prstGeom>
+                  </pic:spPr>
+                </pic:pic>
+              </a:graphicData>
+            </a:graphic>
+          </wp:inline>
+        </w:drawing>
+      </w:r>
+    </w:p>
+    <w:p>
+      <w:pPr>
+        <w:rPr>
+          <w:sz w:val="24"/>
+          <w:szCs w:val="24"/>
+          <w:lang w:val="en-IE"/>
+        </w:rPr>
+      </w:pPr>
+    </w:p>
+    <w:p>
+      <w:pPr>
+        <w:rPr>
+          <w:sz w:val="24"/>
+          <w:szCs w:val="24"/>
+          <w:lang w:val="en-IE"/>
+        </w:rPr>
+      </w:pPr>
+      <w:r>
+        <w:rPr>
+          <w:sz w:val="24"/>
+          <w:szCs w:val="24"/>
+          <w:lang w:val="en-IE"/>
+        </w:rPr>
+        <w:t>Users should be able to login and log out. All users should have a User Role to control permissions</w:t>
+      </w:r>
+      <w:r>
+        <w:rPr>
+          <w:sz w:val="24"/>
+          <w:szCs w:val="24"/>
+          <w:lang w:val="en-IE"/>
+        </w:rPr>
+        <w:t>.</w:t>
+      </w:r>
+    </w:p>
+    <w:p>
+      <w:pPr>
+        <w:rPr>
+          <w:sz w:val="24"/>
+          <w:szCs w:val="24"/>
+          <w:lang w:val="en-IE"/>
+        </w:rPr>
+      </w:pPr>
+      <w:r>
+        <w:rPr>
+          <w:sz w:val="24"/>
+          <w:szCs w:val="24"/>
+          <w:lang w:val="en-IE"/>
+        </w:rPr>
+        <w:t>Register, Login and log out functionality will be required for the user</w:t>
+      </w:r>
+    </w:p>
+    <w:p>
+      <w:pPr>
+        <w:rPr>
+          <w:sz w:val="24"/>
+          <w:szCs w:val="24"/>
+          <w:lang w:val="en-IE"/>
+        </w:rPr>
+      </w:pPr>
+      <w:r>
+        <w:rPr>
+          <w:sz w:val="24"/>
+          <w:szCs w:val="24"/>
+          <w:lang w:val="en-IE"/>
+        </w:rPr>
+        <w:drawing>
+          <wp:inline distT="0" distB="0" distL="0" distR="0" wp14:anchorId="12466FF3" wp14:editId="33417EFE">
+            <wp:extent cx="981212" cy="314369"/>
+            <wp:effectExtent l="0" t="0" r="9525" b="9525"/>
+            <wp:docPr id="1" name="Picture 1"/>
+            <wp:cNvGraphicFramePr>
+              <a:graphicFrameLocks xmlns:a="http://schemas.openxmlformats.org/drawingml/2006/main" noChangeAspect="1"/>
+            </wp:cNvGraphicFramePr>
+            <a:graphic xmlns:a="http://schemas.openxmlformats.org/drawingml/2006/main">
+              <a:graphicData uri="http://schemas.openxmlformats.org/drawingml/2006/picture">
+                <pic:pic xmlns:pic="http://schemas.openxmlformats.org/drawingml/2006/picture">
+                  <pic:nvPicPr>
+                    <pic:cNvPr id="1" name=""/>
+                    <pic:cNvPicPr/>
+                  </pic:nvPicPr>
+                  <pic:blipFill>
+                    <a:blip r:embed="rId9"/>
+                    <a:stretch>
+                      <a:fillRect/>
+                    </a:stretch>
+                  </pic:blipFill>
+                  <pic:spPr>
+                    <a:xfrm>
+                      <a:off x="0" y="0"/>
+                      <a:ext cx="981212" cy="314369"/>
+                    </a:xfrm>
+                    <a:prstGeom prst="rect">
+                      <a:avLst/>
+                    </a:prstGeom>
+                  </pic:spPr>
+                </pic:pic>
+              </a:graphicData>
+            </a:graphic>
+          </wp:inline>
+        </w:drawing>
+      </w:r>
+    </w:p>
+    <w:p>
+      <w:pPr>
+        <w:rPr>
+          <w:sz w:val="24"/>
+          <w:szCs w:val="24"/>
+          <w:lang w:val="en-IE"/>
+        </w:rPr>
+      </w:pPr>
+    </w:p>
+    <w:p>
+      <w:pPr>
+        <w:pStyle w:val="Heading1"/>
+        <w:rPr>
+          <w:lang w:val="en-IE"/>
+        </w:rPr>
+      </w:pPr>
+      <w:r>
+        <w:rPr>
+          <w:lang w:val="en-IE"/>
+        </w:rPr>
+        <w:t>2.</w:t>
+      </w:r>
+      <w:r>
+        <w:rPr>
+          <w:lang w:val="en-IE"/>
+        </w:rPr>
+        <w:t>2</w:t>
+      </w:r>
+      <w:r>
+        <w:rPr>
+          <w:lang w:val="en-IE"/>
+        </w:rPr>
+        <w:t xml:space="preserve"> </w:t>
+      </w:r>
+      <w:r>
+        <w:rPr>
+          <w:lang w:val="en-IE"/>
+        </w:rPr>
+        <w:t>Functional Requirements</w:t>
+      </w:r>
     </w:p>
     <w:p>
       <w:pPr>
@@ -154,49 +728,38 @@
           <w:lang w:val="en-IE"/>
         </w:rPr>
       </w:pPr>
-      <w:r>
-        <w:rPr>
-          <w:b/>
-          <w:sz w:val="24"/>
-          <w:szCs w:val="24"/>
-          <w:lang w:val="en-IE"/>
-        </w:rPr>
-        <w:t xml:space="preserve">Requirement Analysis </w:t>
-      </w:r>
-    </w:p>
-    <w:p>
-      <w:pPr>
-        <w:rPr>
-          <w:b/>
-          <w:sz w:val="24"/>
-          <w:szCs w:val="24"/>
-          <w:lang w:val="en-IE"/>
-        </w:rPr>
-      </w:pPr>
-    </w:p>
-    <w:p>
-      <w:pPr>
-        <w:rPr>
-          <w:sz w:val="24"/>
-          <w:szCs w:val="24"/>
-          <w:lang w:val="en-IE"/>
-        </w:rPr>
-      </w:pPr>
-      <w:r>
-        <w:rPr>
-          <w:sz w:val="24"/>
-          <w:szCs w:val="24"/>
-          <w:lang w:val="en-IE"/>
-        </w:rPr>
-        <w:t>This application will require full Crud functi</w:t>
-      </w:r>
-      <w:r>
-        <w:rPr>
-          <w:sz w:val="24"/>
-          <w:szCs w:val="24"/>
-          <w:lang w:val="en-IE"/>
-        </w:rPr>
-        <w:t>onality, phpMyAdmin, mysql, Apche server</w:t>
+    </w:p>
+    <w:p>
+      <w:pPr>
+        <w:rPr>
+          <w:sz w:val="24"/>
+          <w:szCs w:val="24"/>
+          <w:lang w:val="en-IE"/>
+        </w:rPr>
+      </w:pPr>
+      <w:r>
+        <w:rPr>
+          <w:sz w:val="24"/>
+          <w:szCs w:val="24"/>
+          <w:lang w:val="en-IE"/>
+        </w:rPr>
+        <w:t>The application will need full crud functionality</w:t>
+      </w:r>
+      <w:r>
+        <w:rPr>
+          <w:sz w:val="24"/>
+          <w:szCs w:val="24"/>
+          <w:lang w:val="en-IE"/>
+        </w:rPr>
+        <w:t>. Users will need to be able to post content. Admins and moderators will have to be able to delete and edit</w:t>
+      </w:r>
+      <w:r>
+        <w:rPr>
+          <w:sz w:val="24"/>
+          <w:szCs w:val="24"/>
+          <w:lang w:val="en-IE"/>
+        </w:rPr>
+        <w:t xml:space="preserve"> posts</w:t>
       </w:r>
       <w:r>
         <w:rPr>
@@ -206,120 +769,46 @@
         </w:rPr>
         <w:t>.</w:t>
       </w:r>
-    </w:p>
-    <w:p>
-      <w:pPr>
-        <w:rPr>
-          <w:sz w:val="24"/>
-          <w:szCs w:val="24"/>
-          <w:lang w:val="en-IE"/>
-        </w:rPr>
-      </w:pPr>
-      <w:r>
-        <w:rPr>
-          <w:sz w:val="24"/>
-          <w:szCs w:val="24"/>
-          <w:lang w:val="en-IE"/>
-        </w:rPr>
-        <w:t>The application will have 3 roles, Users, Moderators and Admins.</w:t>
-      </w:r>
-    </w:p>
-    <w:p>
-      <w:pPr>
-        <w:rPr>
-          <w:sz w:val="24"/>
-          <w:szCs w:val="24"/>
-          <w:lang w:val="en-IE"/>
-        </w:rPr>
-      </w:pPr>
-      <w:r>
-        <w:rPr>
-          <w:sz w:val="24"/>
-          <w:szCs w:val="24"/>
-          <w:lang w:val="en-IE"/>
-        </w:rPr>
-        <w:t xml:space="preserve">It will require </w:t>
-      </w:r>
-      <w:r>
-        <w:rPr>
-          <w:sz w:val="24"/>
-          <w:szCs w:val="24"/>
-          <w:lang w:val="en-IE"/>
-        </w:rPr>
-        <w:t>moderators</w:t>
-      </w:r>
-      <w:r>
-        <w:rPr>
-          <w:sz w:val="24"/>
-          <w:szCs w:val="24"/>
-          <w:lang w:val="en-IE"/>
-        </w:rPr>
-        <w:t xml:space="preserve"> to make sure the content is </w:t>
-      </w:r>
-      <w:r>
-        <w:rPr>
-          <w:sz w:val="24"/>
-          <w:szCs w:val="24"/>
-          <w:lang w:val="en-IE"/>
-        </w:rPr>
-        <w:t>acceptable. They will have full crud functionality.</w:t>
-      </w:r>
-    </w:p>
-    <w:p>
-      <w:pPr>
-        <w:rPr>
-          <w:sz w:val="24"/>
-          <w:szCs w:val="24"/>
-          <w:lang w:val="en-IE"/>
-        </w:rPr>
-      </w:pPr>
-      <w:r>
-        <w:rPr>
-          <w:sz w:val="24"/>
-          <w:szCs w:val="24"/>
-          <w:lang w:val="en-IE"/>
-        </w:rPr>
-        <w:t>It will require admins to maintain and update the application</w:t>
-      </w:r>
-      <w:r>
-        <w:rPr>
-          <w:sz w:val="24"/>
-          <w:szCs w:val="24"/>
-          <w:lang w:val="en-IE"/>
-        </w:rPr>
-        <w:t>. Admins will have all ac</w:t>
-      </w:r>
-      <w:r>
-        <w:rPr>
-          <w:sz w:val="24"/>
-          <w:szCs w:val="24"/>
-          <w:lang w:val="en-IE"/>
-        </w:rPr>
-        <w:t>c</w:t>
-      </w:r>
-      <w:r>
-        <w:rPr>
-          <w:sz w:val="24"/>
-          <w:szCs w:val="24"/>
-          <w:lang w:val="en-IE"/>
-        </w:rPr>
-        <w:t xml:space="preserve">ess including </w:t>
-      </w:r>
-      <w:r>
-        <w:rPr>
-          <w:sz w:val="24"/>
-          <w:szCs w:val="24"/>
-          <w:lang w:val="en-IE"/>
-        </w:rPr>
-        <w:t>moderators’</w:t>
-      </w:r>
-      <w:r>
-        <w:rPr>
-          <w:sz w:val="24"/>
-          <w:szCs w:val="24"/>
-          <w:lang w:val="en-IE"/>
-        </w:rPr>
-        <w:t xml:space="preserve"> access</w:t>
+      <w:r>
+        <w:rPr>
+          <w:sz w:val="24"/>
+          <w:szCs w:val="24"/>
+          <w:lang w:val="en-IE"/>
+        </w:rPr>
+        <w:t xml:space="preserve"> </w:t>
+      </w:r>
+      <w:r>
+        <w:rPr>
+          <w:sz w:val="24"/>
+          <w:szCs w:val="24"/>
+          <w:lang w:val="en-IE"/>
+        </w:rPr>
+        <w:br/>
+      </w:r>
+      <w:r>
+        <w:rPr>
+          <w:sz w:val="24"/>
+          <w:szCs w:val="24"/>
+          <w:lang w:val="en-IE"/>
+        </w:rPr>
+        <w:lastRenderedPageBreak/>
+        <w:t xml:space="preserve">A basic Ui will be required for users </w:t>
+      </w:r>
+      <w:r>
+        <w:rPr>
+          <w:sz w:val="24"/>
+          <w:szCs w:val="24"/>
+          <w:lang w:val="en-IE"/>
+        </w:rPr>
+        <w:t>to interact with the website</w:t>
+      </w:r>
+      <w:r>
+        <w:rPr>
+          <w:sz w:val="24"/>
+          <w:szCs w:val="24"/>
+          <w:lang w:val="en-IE"/>
+        </w:rPr>
+        <w:t>. Role permissions will be necessary to determine the permissions of each user</w:t>
       </w:r>
       <w:r>
         <w:rPr>
@@ -344,282 +833,7 @@
           <w:szCs w:val="24"/>
           <w:lang w:val="en-IE"/>
         </w:rPr>
-        <w:t xml:space="preserve">It will require a user base to upload content to the website </w:t>
-      </w:r>
-      <w:r>
-        <w:rPr>
-          <w:sz w:val="24"/>
-          <w:szCs w:val="24"/>
-          <w:lang w:val="en-IE"/>
-        </w:rPr>
-        <w:t>and comment on posts</w:t>
-      </w:r>
-    </w:p>
-    <w:p>
-      <w:pPr>
-        <w:rPr>
-          <w:sz w:val="24"/>
-          <w:szCs w:val="24"/>
-          <w:lang w:val="en-IE"/>
-        </w:rPr>
-      </w:pPr>
-    </w:p>
-    <w:p>
-      <w:pPr>
-        <w:rPr>
-          <w:sz w:val="24"/>
-          <w:szCs w:val="24"/>
-          <w:lang w:val="en-IE"/>
-        </w:rPr>
-      </w:pPr>
-    </w:p>
-    <w:p>
-      <w:pPr>
-        <w:rPr>
-          <w:b/>
-          <w:sz w:val="24"/>
-          <w:szCs w:val="24"/>
-          <w:lang w:val="en-IE"/>
-        </w:rPr>
-      </w:pPr>
-      <w:r>
-        <w:rPr>
-          <w:b/>
-          <w:sz w:val="24"/>
-          <w:szCs w:val="24"/>
-          <w:lang w:val="en-IE"/>
-        </w:rPr>
-        <w:t xml:space="preserve">User Requirements </w:t>
-      </w:r>
-    </w:p>
-    <w:p>
-      <w:pPr>
-        <w:rPr>
-          <w:b/>
-          <w:sz w:val="24"/>
-          <w:szCs w:val="24"/>
-          <w:lang w:val="en-IE"/>
-        </w:rPr>
-      </w:pPr>
-    </w:p>
-    <w:p>
-      <w:pPr>
-        <w:rPr>
-          <w:sz w:val="24"/>
-          <w:szCs w:val="24"/>
-          <w:lang w:val="en-IE"/>
-        </w:rPr>
-      </w:pPr>
-      <w:r>
-        <w:rPr>
-          <w:sz w:val="24"/>
-          <w:szCs w:val="24"/>
-          <w:lang w:val="en-IE"/>
-        </w:rPr>
-        <w:t>Users will be able to post content. Users should be able to browse other people’s content and also comment on it. This will require a home page for users to post to and browse. On this page should be a link to a post/write page where users can create their content and upload it. Users should be able to view an individual post also. This can be done by giving each post an id.</w:t>
-      </w:r>
-      <w:r>
-        <w:rPr>
-          <w:sz w:val="24"/>
-          <w:szCs w:val="24"/>
-          <w:lang w:val="en-IE"/>
-        </w:rPr>
-        <w:t xml:space="preserve"> </w:t>
-      </w:r>
-    </w:p>
-    <w:p>
-      <w:pPr>
-        <w:rPr>
-          <w:sz w:val="24"/>
-          <w:szCs w:val="24"/>
-          <w:lang w:val="en-IE"/>
-        </w:rPr>
-      </w:pPr>
-      <w:r>
-        <w:rPr>
-          <w:sz w:val="24"/>
-          <w:szCs w:val="24"/>
-          <w:lang w:val="en-IE"/>
-        </w:rPr>
-        <w:t>Users should be able to login and log out. All users should have a User Role to control permissions</w:t>
-      </w:r>
-      <w:r>
-        <w:rPr>
-          <w:sz w:val="24"/>
-          <w:szCs w:val="24"/>
-          <w:lang w:val="en-IE"/>
-        </w:rPr>
-        <w:t>.</w:t>
-      </w:r>
-    </w:p>
-    <w:p>
-      <w:pPr>
-        <w:rPr>
-          <w:sz w:val="24"/>
-          <w:szCs w:val="24"/>
-          <w:lang w:val="en-IE"/>
-        </w:rPr>
-      </w:pPr>
-      <w:r>
-        <w:rPr>
-          <w:sz w:val="24"/>
-          <w:szCs w:val="24"/>
-          <w:lang w:val="en-IE"/>
-        </w:rPr>
-        <w:t>Register, Login and log out functionality will be required for the user</w:t>
-      </w:r>
-    </w:p>
-    <w:p>
-      <w:pPr>
-        <w:rPr>
-          <w:sz w:val="24"/>
-          <w:szCs w:val="24"/>
-          <w:lang w:val="en-IE"/>
-        </w:rPr>
-      </w:pPr>
-    </w:p>
-    <w:p>
-      <w:pPr>
-        <w:rPr>
-          <w:b/>
-          <w:sz w:val="24"/>
-          <w:szCs w:val="24"/>
-          <w:lang w:val="en-IE"/>
-        </w:rPr>
-      </w:pPr>
-      <w:r>
-        <w:rPr>
-          <w:b/>
-          <w:sz w:val="24"/>
-          <w:szCs w:val="24"/>
-          <w:lang w:val="en-IE"/>
-        </w:rPr>
-        <w:t>Functional Requirements</w:t>
-      </w:r>
-    </w:p>
-    <w:p>
-      <w:pPr>
-        <w:rPr>
-          <w:b/>
-          <w:sz w:val="24"/>
-          <w:szCs w:val="24"/>
-          <w:lang w:val="en-IE"/>
-        </w:rPr>
-      </w:pPr>
-    </w:p>
-    <w:p>
-      <w:pPr>
-        <w:rPr>
-          <w:sz w:val="24"/>
-          <w:szCs w:val="24"/>
-          <w:lang w:val="en-IE"/>
-        </w:rPr>
-      </w:pPr>
-      <w:r>
-        <w:rPr>
-          <w:sz w:val="24"/>
-          <w:szCs w:val="24"/>
-          <w:lang w:val="en-IE"/>
-        </w:rPr>
-        <w:t>The application will need full crud functionality</w:t>
-      </w:r>
-      <w:r>
-        <w:rPr>
-          <w:sz w:val="24"/>
-          <w:szCs w:val="24"/>
-          <w:lang w:val="en-IE"/>
-        </w:rPr>
-        <w:t>. Users will need to be able to post content. Admins and moderators will have to be able to delete and edit</w:t>
-      </w:r>
-      <w:r>
-        <w:rPr>
-          <w:sz w:val="24"/>
-          <w:szCs w:val="24"/>
-          <w:lang w:val="en-IE"/>
-        </w:rPr>
-        <w:t xml:space="preserve"> </w:t>
-      </w:r>
-      <w:r>
-        <w:rPr>
-          <w:sz w:val="24"/>
-          <w:szCs w:val="24"/>
-          <w:lang w:val="en-IE"/>
-        </w:rPr>
-        <w:t>posts</w:t>
-      </w:r>
-      <w:r>
-        <w:rPr>
-          <w:sz w:val="24"/>
-          <w:szCs w:val="24"/>
-          <w:lang w:val="en-IE"/>
-        </w:rPr>
-        <w:t>.</w:t>
-      </w:r>
-      <w:r>
-        <w:rPr>
-          <w:sz w:val="24"/>
-          <w:szCs w:val="24"/>
-          <w:lang w:val="en-IE"/>
-        </w:rPr>
-        <w:t xml:space="preserve"> </w:t>
-      </w:r>
-      <w:r>
-        <w:rPr>
-          <w:sz w:val="24"/>
-          <w:szCs w:val="24"/>
-          <w:lang w:val="en-IE"/>
-        </w:rPr>
-        <w:br/>
-        <w:t xml:space="preserve">A basic Ui will be required for users </w:t>
-      </w:r>
-      <w:r>
-        <w:rPr>
-          <w:sz w:val="24"/>
-          <w:szCs w:val="24"/>
-          <w:lang w:val="en-IE"/>
-        </w:rPr>
-        <w:t>to interact with the website</w:t>
-      </w:r>
-      <w:r>
-        <w:rPr>
-          <w:sz w:val="24"/>
-          <w:szCs w:val="24"/>
-          <w:lang w:val="en-IE"/>
-        </w:rPr>
-        <w:t>. Role permissions will be necessary to determine the permissions of each user</w:t>
-      </w:r>
-      <w:r>
-        <w:rPr>
-          <w:sz w:val="24"/>
-          <w:szCs w:val="24"/>
-          <w:lang w:val="en-IE"/>
-        </w:rPr>
-        <w:t>.</w:t>
-      </w:r>
-    </w:p>
-    <w:p>
-      <w:pPr>
-        <w:rPr>
-          <w:sz w:val="24"/>
-          <w:szCs w:val="24"/>
-          <w:lang w:val="en-IE"/>
-        </w:rPr>
-      </w:pPr>
-      <w:r>
-        <w:rPr>
-          <w:sz w:val="24"/>
-          <w:szCs w:val="24"/>
-          <w:lang w:val="en-IE"/>
-        </w:rPr>
-        <w:t>Register, Login and log out</w:t>
-      </w:r>
-      <w:r>
-        <w:rPr>
-          <w:sz w:val="24"/>
-          <w:szCs w:val="24"/>
-          <w:lang w:val="en-IE"/>
-        </w:rPr>
-        <w:t>,</w:t>
+        <w:t>Register, Login and log out,</w:t>
       </w:r>
       <w:r>
         <w:rPr>
@@ -709,6 +923,26 @@
     </w:p>
     <w:p>
       <w:pPr>
+        <w:pStyle w:val="Heading1"/>
+        <w:rPr>
+          <w:lang w:val="en-IE"/>
+        </w:rPr>
+      </w:pPr>
+      <w:r>
+        <w:rPr>
+          <w:lang w:val="en-IE"/>
+        </w:rPr>
+        <w:t xml:space="preserve">2.3 </w:t>
+      </w:r>
+      <w:r>
+        <w:rPr>
+          <w:lang w:val="en-IE"/>
+        </w:rPr>
+        <w:t xml:space="preserve">Non-Functional requirements </w:t>
+      </w:r>
+    </w:p>
+    <w:p>
+      <w:pPr>
         <w:rPr>
           <w:b/>
           <w:bCs/>
@@ -717,28 +951,6 @@
           <w:lang w:val="en-IE"/>
         </w:rPr>
       </w:pPr>
-      <w:r>
-        <w:rPr>
-          <w:b/>
-          <w:bCs/>
-          <w:sz w:val="24"/>
-          <w:szCs w:val="24"/>
-          <w:lang w:val="en-IE"/>
-        </w:rPr>
-        <w:lastRenderedPageBreak/>
-        <w:t xml:space="preserve">Non-Functional requirements </w:t>
-      </w:r>
-    </w:p>
-    <w:p>
-      <w:pPr>
-        <w:rPr>
-          <w:b/>
-          <w:bCs/>
-          <w:sz w:val="24"/>
-          <w:szCs w:val="24"/>
-          <w:lang w:val="en-IE"/>
-        </w:rPr>
-      </w:pPr>
     </w:p>
     <w:p>
       <w:pPr>
@@ -812,7 +1024,25 @@
           <w:szCs w:val="24"/>
           <w:lang w:val="en-IE"/>
         </w:rPr>
-        <w:t xml:space="preserve">A nice Ui with nice Ux </w:t>
+        <w:t xml:space="preserve">A nice Ui with nice </w:t>
+      </w:r>
+      <w:proofErr w:type="spellStart"/>
+      <w:r>
+        <w:rPr>
+          <w:sz w:val="24"/>
+          <w:szCs w:val="24"/>
+          <w:lang w:val="en-IE"/>
+        </w:rPr>
+        <w:t>Ux</w:t>
+      </w:r>
+      <w:proofErr w:type="spellEnd"/>
+      <w:r>
+        <w:rPr>
+          <w:sz w:val="24"/>
+          <w:szCs w:val="24"/>
+          <w:lang w:val="en-IE"/>
+        </w:rPr>
+        <w:t xml:space="preserve"> </w:t>
       </w:r>
     </w:p>
     <w:p>
@@ -986,6 +1216,188 @@
           <w:lang w:val="en-IE"/>
         </w:rPr>
         <w:t>Users could be able to upload photos, videos, links to other websites, and other forms of content</w:t>
+      </w:r>
+    </w:p>
+    <w:p>
+      <w:pPr>
+        <w:rPr>
+          <w:sz w:val="24"/>
+          <w:szCs w:val="24"/>
+          <w:lang w:val="en-IE"/>
+        </w:rPr>
+      </w:pPr>
+      <w:r>
+        <w:rPr>
+          <w:sz w:val="24"/>
+          <w:szCs w:val="24"/>
+          <w:lang w:val="en-IE"/>
+        </w:rPr>
+        <w:t>Shows number of comments</w:t>
+      </w:r>
+      <w:r>
+        <w:rPr>
+          <w:sz w:val="24"/>
+          <w:szCs w:val="24"/>
+          <w:lang w:val="en-IE"/>
+        </w:rPr>
+        <w:t xml:space="preserve"> and </w:t>
+      </w:r>
+      <w:r>
+        <w:rPr>
+          <w:sz w:val="24"/>
+          <w:szCs w:val="24"/>
+          <w:lang w:val="en-IE"/>
+        </w:rPr>
+        <w:t>likes</w:t>
+      </w:r>
+    </w:p>
+    <w:p>
+      <w:pPr>
+        <w:rPr>
+          <w:sz w:val="24"/>
+          <w:szCs w:val="24"/>
+          <w:lang w:val="en-IE"/>
+        </w:rPr>
+      </w:pPr>
+      <w:r>
+        <w:rPr>
+          <w:sz w:val="24"/>
+          <w:szCs w:val="24"/>
+          <w:lang w:val="en-IE"/>
+        </w:rPr>
+        <w:drawing>
+          <wp:anchor distT="0" distB="0" distL="114300" distR="114300" simplePos="0" relativeHeight="251659264" behindDoc="0" locked="0" layoutInCell="1" allowOverlap="1" wp14:anchorId="228DE080" wp14:editId="648395C0">
+            <wp:simplePos x="0" y="0"/>
+            <wp:positionH relativeFrom="column">
+              <wp:posOffset>3305175</wp:posOffset>
+            </wp:positionH>
+            <wp:positionV relativeFrom="paragraph">
+              <wp:posOffset>247650</wp:posOffset>
+            </wp:positionV>
+            <wp:extent cx="457264" cy="1314633"/>
+            <wp:effectExtent l="0" t="0" r="0" b="0"/>
+            <wp:wrapThrough wrapText="bothSides">
+              <wp:wrapPolygon edited="0">
+                <wp:start x="0" y="0"/>
+                <wp:lineTo x="0" y="21287"/>
+                <wp:lineTo x="20700" y="21287"/>
+                <wp:lineTo x="20700" y="0"/>
+                <wp:lineTo x="0" y="0"/>
+              </wp:wrapPolygon>
+            </wp:wrapThrough>
+            <wp:docPr id="2" name="Picture 2"/>
+            <wp:cNvGraphicFramePr>
+              <a:graphicFrameLocks xmlns:a="http://schemas.openxmlformats.org/drawingml/2006/main" noChangeAspect="1"/>
+            </wp:cNvGraphicFramePr>
+            <a:graphic xmlns:a="http://schemas.openxmlformats.org/drawingml/2006/main">
+              <a:graphicData uri="http://schemas.openxmlformats.org/drawingml/2006/picture">
+                <pic:pic xmlns:pic="http://schemas.openxmlformats.org/drawingml/2006/picture">
+                  <pic:nvPicPr>
+                    <pic:cNvPr id="1" name=""/>
+                    <pic:cNvPicPr/>
+                  </pic:nvPicPr>
+                  <pic:blipFill>
+                    <a:blip r:embed="rId10">
+                      <a:extLst>
+                        <a:ext uri="{28A0092B-C50C-407E-A947-70E740481C1C}">
+                          <a14:useLocalDpi xmlns:a14="http://schemas.microsoft.com/office/drawing/2010/main" val="0"/>
+                        </a:ext>
+                      </a:extLst>
+                    </a:blip>
+                    <a:stretch>
+                      <a:fillRect/>
+                    </a:stretch>
+                  </pic:blipFill>
+                  <pic:spPr>
+                    <a:xfrm>
+                      <a:off x="0" y="0"/>
+                      <a:ext cx="457264" cy="1314633"/>
+                    </a:xfrm>
+                    <a:prstGeom prst="rect">
+                      <a:avLst/>
+                    </a:prstGeom>
+                  </pic:spPr>
+                </pic:pic>
+              </a:graphicData>
+            </a:graphic>
+            <wp14:sizeRelH relativeFrom="page">
+              <wp14:pctWidth>0</wp14:pctWidth>
+            </wp14:sizeRelH>
+            <wp14:sizeRelV relativeFrom="page">
+              <wp14:pctHeight>0</wp14:pctHeight>
+            </wp14:sizeRelV>
+          </wp:anchor>
+        </w:drawing>
+      </w:r>
+      <w:r>
+        <w:rPr>
+          <w:sz w:val="24"/>
+          <w:szCs w:val="24"/>
+          <w:lang w:val="en-IE"/>
+        </w:rPr>
+        <w:drawing>
+          <wp:anchor distT="0" distB="0" distL="114300" distR="114300" simplePos="0" relativeHeight="251658240" behindDoc="0" locked="0" layoutInCell="1" allowOverlap="1" wp14:anchorId="049EC2E4" wp14:editId="23E3D008">
+            <wp:simplePos x="0" y="0"/>
+            <wp:positionH relativeFrom="margin">
+              <wp:align>left</wp:align>
+            </wp:positionH>
+            <wp:positionV relativeFrom="paragraph">
+              <wp:posOffset>219075</wp:posOffset>
+            </wp:positionV>
+            <wp:extent cx="2924175" cy="571500"/>
+            <wp:effectExtent l="0" t="0" r="9525" b="0"/>
+            <wp:wrapThrough wrapText="bothSides">
+              <wp:wrapPolygon edited="0">
+                <wp:start x="0" y="0"/>
+                <wp:lineTo x="0" y="20880"/>
+                <wp:lineTo x="21530" y="20880"/>
+                <wp:lineTo x="21530" y="0"/>
+                <wp:lineTo x="0" y="0"/>
+              </wp:wrapPolygon>
+            </wp:wrapThrough>
+            <wp:docPr id="3" name="Picture 3" descr="Graphical user interface, application&#10;&#10;Description automatically generated"/>
+            <wp:cNvGraphicFramePr>
+              <a:graphicFrameLocks xmlns:a="http://schemas.openxmlformats.org/drawingml/2006/main" noChangeAspect="1"/>
+            </wp:cNvGraphicFramePr>
+            <a:graphic xmlns:a="http://schemas.openxmlformats.org/drawingml/2006/main">
+              <a:graphicData uri="http://schemas.openxmlformats.org/drawingml/2006/picture">
+                <pic:pic xmlns:pic="http://schemas.openxmlformats.org/drawingml/2006/picture">
+                  <pic:nvPicPr>
+                    <pic:cNvPr id="3" name="Picture 3" descr="Graphical user interface, application&#10;&#10;Description automatically generated"/>
+                    <pic:cNvPicPr/>
+                  </pic:nvPicPr>
+                  <pic:blipFill>
+                    <a:blip r:embed="rId11">
+                      <a:extLst>
+                        <a:ext uri="{28A0092B-C50C-407E-A947-70E740481C1C}">
+                          <a14:useLocalDpi xmlns:a14="http://schemas.microsoft.com/office/drawing/2010/main" val="0"/>
+                        </a:ext>
+                      </a:extLst>
+                    </a:blip>
+                    <a:stretch>
+                      <a:fillRect/>
+                    </a:stretch>
+                  </pic:blipFill>
+                  <pic:spPr>
+                    <a:xfrm>
+                      <a:off x="0" y="0"/>
+                      <a:ext cx="2924175" cy="571500"/>
+                    </a:xfrm>
+                    <a:prstGeom prst="rect">
+                      <a:avLst/>
+                    </a:prstGeom>
+                  </pic:spPr>
+                </pic:pic>
+              </a:graphicData>
+            </a:graphic>
+            <wp14:sizeRelH relativeFrom="page">
+              <wp14:pctWidth>0</wp14:pctWidth>
+            </wp14:sizeRelH>
+            <wp14:sizeRelV relativeFrom="page">
+              <wp14:pctHeight>0</wp14:pctHeight>
+            </wp14:sizeRelV>
+          </wp:anchor>
+        </w:drawing>
       </w:r>
     </w:p>
     <w:sectPr>
@@ -1244,6 +1656,7 @@
     <w:lsdException w:name="HTML Sample" w:semiHidden="1" w:unhideWhenUsed="1"/>
     <w:lsdException w:name="HTML Typewriter" w:semiHidden="1" w:unhideWhenUsed="1"/>
     <w:lsdException w:name="HTML Variable" w:semiHidden="1" w:unhideWhenUsed="1"/>
+    <w:lsdException w:name="Normal Table" w:semiHidden="1" w:unhideWhenUsed="1"/>
     <w:lsdException w:name="annotation subject" w:semiHidden="1" w:unhideWhenUsed="1"/>
     <w:lsdException w:name="No List" w:semiHidden="1" w:unhideWhenUsed="1"/>
     <w:lsdException w:name="Outline List 1" w:semiHidden="1" w:unhideWhenUsed="1"/>
@@ -1290,8 +1703,10 @@
     <w:lsdException w:name="Table Subtle 2" w:semiHidden="1" w:unhideWhenUsed="1"/>
     <w:lsdException w:name="Table Web 1" w:semiHidden="1" w:unhideWhenUsed="1"/>
     <w:lsdException w:name="Table Web 2" w:semiHidden="1" w:unhideWhenUsed="1"/>
+    <w:lsdException w:name="Table Web 3" w:semiHidden="1" w:unhideWhenUsed="1"/>
     <w:lsdException w:name="Balloon Text" w:semiHidden="1" w:unhideWhenUsed="1"/>
     <w:lsdException w:name="Table Grid" w:uiPriority="39"/>
+    <w:lsdException w:name="Table Theme" w:semiHidden="1" w:unhideWhenUsed="1"/>
     <w:lsdException w:name="Placeholder Text" w:semiHidden="1"/>
     <w:lsdException w:name="No Spacing" w:uiPriority="1" w:qFormat="1"/>
     <w:lsdException w:name="Light Shading" w:uiPriority="60"/>
@@ -1919,6 +2334,21 @@
 </file>
 
 <file path=customXml/item1.xml><?xml version="1.0" encoding="utf-8"?>
+<p:properties xmlns:p="http://schemas.microsoft.com/office/2006/metadata/properties" xmlns:xsi="http://www.w3.org/2001/XMLSchema-instance" xmlns:pc="http://schemas.microsoft.com/office/infopath/2007/PartnerControls">
+  <documentManagement/>
+</p:properties>
+</file>
+
+<file path=customXml/item2.xml><?xml version="1.0" encoding="utf-8"?>
+<?mso-contentType ?>
+<FormTemplates xmlns="http://schemas.microsoft.com/sharepoint/v3/contenttype/forms">
+  <Display>DocumentLibraryForm</Display>
+  <Edit>DocumentLibraryForm</Edit>
+  <New>DocumentLibraryForm</New>
+</FormTemplates>
+</file>
+
+<file path=customXml/item3.xml><?xml version="1.0" encoding="utf-8"?>
 <ct:contentTypeSchema xmlns:ct="http://schemas.microsoft.com/office/2006/metadata/contentType" xmlns:ma="http://schemas.microsoft.com/office/2006/metadata/properties/metaAttributes" ct:_="" ma:_="" ma:contentTypeName="Document" ma:contentTypeID="0x0101008E2B99D9D50B074D8EB298F2557DF94A" ma:contentTypeVersion="14" ma:contentTypeDescription="Create a new document." ma:contentTypeScope="" ma:versionID="7e6e8030dc9c30b0de63d0f407a1f595">
   <xsd:schema xmlns:xsd="http://www.w3.org/2001/XMLSchema" xmlns:xs="http://www.w3.org/2001/XMLSchema" xmlns:p="http://schemas.microsoft.com/office/2006/metadata/properties" xmlns:ns3="44079b54-96b0-4f53-8369-708b075222ec" xmlns:ns4="cc9d677c-d7fd-422a-b3cb-65f9dd38bac3" targetNamespace="http://schemas.microsoft.com/office/2006/metadata/properties" ma:root="true" ma:fieldsID="3dcf518ccdb5c309ee44677e56196ab2" ns3:_="" ns4:_="">
     <xsd:import namespace="44079b54-96b0-4f53-8369-708b075222ec"/>
@@ -2147,22 +2577,24 @@
 </ct:contentTypeSchema>
 </file>
 
-<file path=customXml/item2.xml><?xml version="1.0" encoding="utf-8"?>
-<?mso-contentType ?>
-<FormTemplates xmlns="http://schemas.microsoft.com/sharepoint/v3/contenttype/forms">
-  <Display>DocumentLibraryForm</Display>
-  <Edit>DocumentLibraryForm</Edit>
-  <New>DocumentLibraryForm</New>
-</FormTemplates>
+<file path=customXml/itemProps1.xml><?xml version="1.0" encoding="utf-8"?>
+<ds:datastoreItem xmlns:ds="http://schemas.openxmlformats.org/officeDocument/2006/customXml" ds:itemID="{ED78EC02-1924-4F4D-9C88-301E248C7D2B}">
+  <ds:schemaRefs>
+    <ds:schemaRef ds:uri="http://schemas.microsoft.com/office/2006/metadata/properties"/>
+    <ds:schemaRef ds:uri="http://schemas.microsoft.com/office/infopath/2007/PartnerControls"/>
+  </ds:schemaRefs>
+</ds:datastoreItem>
 </file>
 
-<file path=customXml/item3.xml><?xml version="1.0" encoding="utf-8"?>
-<p:properties xmlns:p="http://schemas.microsoft.com/office/2006/metadata/properties" xmlns:xsi="http://www.w3.org/2001/XMLSchema-instance" xmlns:pc="http://schemas.microsoft.com/office/infopath/2007/PartnerControls">
-  <documentManagement/>
-</p:properties>
+<file path=customXml/itemProps2.xml><?xml version="1.0" encoding="utf-8"?>
+<ds:datastoreItem xmlns:ds="http://schemas.openxmlformats.org/officeDocument/2006/customXml" ds:itemID="{1DAE9E6F-79CE-4BA9-9CAC-4F4E3AA95FF0}">
+  <ds:schemaRefs>
+    <ds:schemaRef ds:uri="http://schemas.microsoft.com/sharepoint/v3/contenttype/forms"/>
+  </ds:schemaRefs>
+</ds:datastoreItem>
 </file>
 
-<file path=customXml/itemProps1.xml><?xml version="1.0" encoding="utf-8"?>
+<file path=customXml/itemProps3.xml><?xml version="1.0" encoding="utf-8"?>
 <ds:datastoreItem xmlns:ds="http://schemas.openxmlformats.org/officeDocument/2006/customXml" ds:itemID="{0C4B496C-E156-493C-AD32-3BB3FE2A26B0}">
   <ds:schemaRefs>
     <ds:schemaRef ds:uri="http://schemas.microsoft.com/office/2006/metadata/contentType"/>
@@ -2179,29 +2611,4 @@
     <ds:schemaRef ds:uri="http://schemas.microsoft.com/internal/obd"/>
   </ds:schemaRefs>
 </ds:datastoreItem>
-</file>
-
-<file path=customXml/itemProps2.xml><?xml version="1.0" encoding="utf-8"?>
-<ds:datastoreItem xmlns:ds="http://schemas.openxmlformats.org/officeDocument/2006/customXml" ds:itemID="{1DAE9E6F-79CE-4BA9-9CAC-4F4E3AA95FF0}">
-  <ds:schemaRefs>
-    <ds:schemaRef ds:uri="http://schemas.microsoft.com/sharepoint/v3/contenttype/forms"/>
-  </ds:schemaRefs>
-</ds:datastoreItem>
-</file>
-
-<file path=customXml/itemProps3.xml><?xml version="1.0" encoding="utf-8"?>
-<ds:datastoreItem xmlns:ds="http://schemas.openxmlformats.org/officeDocument/2006/customXml" ds:itemID="{ED78EC02-1924-4F4D-9C88-301E248C7D2B}">
-  <ds:schemaRefs>
-    <ds:schemaRef ds:uri="http://schemas.microsoft.com/office/2006/metadata/properties"/>
-    <ds:schemaRef ds:uri="http://purl.org/dc/elements/1.1/"/>
-    <ds:schemaRef ds:uri="cc9d677c-d7fd-422a-b3cb-65f9dd38bac3"/>
-    <ds:schemaRef ds:uri="http://purl.org/dc/terms/"/>
-    <ds:schemaRef ds:uri="http://schemas.openxmlformats.org/package/2006/metadata/core-properties"/>
-    <ds:schemaRef ds:uri="http://www.w3.org/XML/1998/namespace"/>
-    <ds:schemaRef ds:uri="http://purl.org/dc/dcmitype/"/>
-    <ds:schemaRef ds:uri="http://schemas.microsoft.com/office/infopath/2007/PartnerControls"/>
-    <ds:schemaRef ds:uri="http://schemas.microsoft.com/office/2006/documentManagement/types"/>
-    <ds:schemaRef ds:uri="44079b54-96b0-4f53-8369-708b075222ec"/>
-  </ds:schemaRefs>
-</ds:datastoreItem>
 </file>
</xml_diff>